<commit_message>
Added updated version of project-report
</commit_message>
<xml_diff>
--- a/project-report.docx
+++ b/project-report.docx
@@ -398,7 +398,7 @@
                   </wp:anchor>
                 </w:drawing>
               </mc:Choice>
-              <mc:Fallback xmlns:w16cid="http://schemas.microsoft.com/office/word/2016/wordml/cid" xmlns:am3d="http://schemas.microsoft.com/office/drawing/2017/model3d" xmlns:aink="http://schemas.microsoft.com/office/drawing/2016/ink" xmlns:cx8="http://schemas.microsoft.com/office/drawing/2016/5/14/chartex" xmlns:cx7="http://schemas.microsoft.com/office/drawing/2016/5/13/chartex" xmlns:cx6="http://schemas.microsoft.com/office/drawing/2016/5/12/chartex" xmlns:cx5="http://schemas.microsoft.com/office/drawing/2016/5/11/chartex" xmlns:cx4="http://schemas.microsoft.com/office/drawing/2016/5/10/chartex" xmlns:cx3="http://schemas.microsoft.com/office/drawing/2016/5/9/chartex" xmlns:cx2="http://schemas.microsoft.com/office/drawing/2015/10/21/chartex">
+              <mc:Fallback>
                 <w:pict>
                   <v:group w14:anchorId="73B2A966" id="Group 193" o:spid="_x0000_s1026" style="position:absolute;margin-left:0;margin-top:0;width:540.55pt;height:718.4pt;z-index:-251657216;mso-width-percent:882;mso-height-percent:909;mso-position-horizontal:center;mso-position-horizontal-relative:page;mso-position-vertical:center;mso-position-vertical-relative:page;mso-width-percent:882;mso-height-percent:909" coordsize="68648,91235" o:gfxdata="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">
                     <v:rect id="Rectangle 194" o:spid="_x0000_s1027" style="position:absolute;width:68580;height:13716;visibility:visible;mso-wrap-style:square;v-text-anchor:middle" o:gfxdata="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" fillcolor="#5b9bd5 [3204]" stroked="f" strokeweight="1pt"/>
@@ -1297,46 +1297,53 @@
     <w:p/>
     <w:p>
       <w:r>
+        <w:t xml:space="preserve">??? </w:t>
+      </w:r>
+      <w:r>
+        <w:t>is a mobile single-threaded forum where people can make a post about anything or upload a picture. The post will then pop up for all the users who live in the same city.  They can then comment and like/dislike this post. This app is similar to another popular forum app that is called “</w:t>
+      </w:r>
+      <w:proofErr w:type="spellStart"/>
+      <w:r>
+        <w:t>Jodel</w:t>
+      </w:r>
+      <w:proofErr w:type="spellEnd"/>
+      <w:r>
+        <w:t xml:space="preserve">”. </w:t>
+      </w:r>
+      <w:r>
+        <w:t>The d</w:t>
+      </w:r>
+      <w:r>
+        <w:t xml:space="preserve">ifference here is that in </w:t>
+      </w:r>
+      <w:proofErr w:type="spellStart"/>
+      <w:r>
+        <w:t>Jodel</w:t>
+      </w:r>
+      <w:proofErr w:type="spellEnd"/>
+      <w:r>
+        <w:t xml:space="preserve">, </w:t>
+      </w:r>
+      <w:r>
+        <w:t>every user is anonymous</w:t>
+      </w:r>
+      <w:r>
+        <w:t>, no name</w:t>
+      </w:r>
+      <w:r>
+        <w:t xml:space="preserve"> and </w:t>
+      </w:r>
+      <w:r>
+        <w:t>no</w:t>
+      </w:r>
+      <w:r>
+        <w:t xml:space="preserve"> profile. In </w:t>
+      </w:r>
+      <w:r>
         <w:t>???</w:t>
       </w:r>
       <w:r>
-        <w:t xml:space="preserve"> </w:t>
-      </w:r>
-      <w:r>
-        <w:t xml:space="preserve">is a mobile single-threaded forum where people can make a post about anything or upload a picture. The post will then pop up for all the users who live in the same city.  They can then comment and like/dislike this post. This app is similar to another popular forum app that is called “Jodel”. </w:t>
-      </w:r>
-      <w:r>
-        <w:t>The d</w:t>
-      </w:r>
-      <w:r>
-        <w:t xml:space="preserve">ifference here is that in Jodel, </w:t>
-      </w:r>
-      <w:r>
-        <w:t>every user is anonymous</w:t>
-      </w:r>
-      <w:r>
-        <w:t>, no name</w:t>
-      </w:r>
-      <w:r>
-        <w:t xml:space="preserve"> and </w:t>
-      </w:r>
-      <w:r>
-        <w:t>no</w:t>
-      </w:r>
-      <w:r>
-        <w:t xml:space="preserve"> profile. In </w:t>
-      </w:r>
-      <w:r>
-        <w:t>???</w:t>
-      </w:r>
-      <w:r>
-        <w:t xml:space="preserve"> </w:t>
-      </w:r>
-      <w:r>
-        <w:t xml:space="preserve">users will have their own username and profile where they can have a picture and a </w:t>
-      </w:r>
-      <w:r>
-        <w:t>textbox where they can write whatever they want for people who visits their profile to see.</w:t>
+        <w:t xml:space="preserve"> users will have their own username and profile where they can have a picture and a textbox where they can write whatever they want for people who visits their profile to see.</w:t>
       </w:r>
       <w:r>
         <w:t xml:space="preserve">  The idea is to make the experience more personal, even though you can still choose to be anonymous by having</w:t>
@@ -1458,8 +1465,6 @@
         </w:rPr>
         <w:t>/what is the problem it solves</w:t>
       </w:r>
-      <w:bookmarkStart w:id="1" w:name="_GoBack"/>
-      <w:bookmarkEnd w:id="1"/>
       <w:r>
         <w:rPr>
           <w:i/>
@@ -1767,12 +1772,12 @@
       <w:pPr>
         <w:pStyle w:val="Heading1"/>
       </w:pPr>
-      <w:bookmarkStart w:id="2" w:name="_Toc528136263"/>
+      <w:bookmarkStart w:id="1" w:name="_Toc528136263"/>
       <w:r>
         <w:lastRenderedPageBreak/>
         <w:t>Architecture</w:t>
       </w:r>
-      <w:bookmarkEnd w:id="2"/>
+      <w:bookmarkEnd w:id="1"/>
     </w:p>
     <w:p/>
     <w:p>
@@ -1797,7 +1802,7 @@
             <v:path o:extrusionok="f" gradientshapeok="t" o:connecttype="rect"/>
             <o:lock v:ext="edit" aspectratio="t"/>
           </v:shapetype>
-          <v:shape id="_x0000_i1030" type="#_x0000_t75" style="width:505.5pt;height:262.5pt">
+          <v:shape id="_x0000_i1025" type="#_x0000_t75" style="width:505.5pt;height:262.5pt">
             <v:imagedata r:id="rId8" o:title="Component (2)"/>
           </v:shape>
         </w:pict>
@@ -2095,31 +2100,344 @@
     <w:p>
       <w:pPr>
         <w:pStyle w:val="Heading1"/>
-        <w:rPr>
-          <w:lang w:val="sv-SE"/>
-        </w:rPr>
-      </w:pPr>
-      <w:bookmarkStart w:id="3" w:name="_Toc528136264"/>
-      <w:r>
-        <w:rPr>
-          <w:lang w:val="sv-SE"/>
-        </w:rPr>
+      </w:pPr>
+      <w:bookmarkStart w:id="2" w:name="_Toc528136264"/>
+      <w:r>
         <w:lastRenderedPageBreak/>
         <w:t>Resources</w:t>
       </w:r>
+      <w:bookmarkEnd w:id="2"/>
+    </w:p>
+    <w:p>
+      <w:pPr>
+        <w:rPr>
+          <w:rFonts w:cstheme="minorHAnsi"/>
+        </w:rPr>
+      </w:pPr>
+      <w:r>
+        <w:rPr>
+          <w:rFonts w:cstheme="minorHAnsi"/>
+          <w:noProof/>
+          <w:lang w:val="sv-SE" w:eastAsia="sv-SE"/>
+        </w:rPr>
+        <w:drawing>
+          <wp:inline distT="0" distB="0" distL="0" distR="0" wp14:anchorId="2E56E371" wp14:editId="694C8A41">
+            <wp:extent cx="5972489" cy="4223385"/>
+            <wp:effectExtent l="0" t="0" r="9525" b="5715"/>
+            <wp:docPr id="1" name="Picture 1"/>
+            <wp:cNvGraphicFramePr>
+              <a:graphicFrameLocks xmlns:a="http://schemas.openxmlformats.org/drawingml/2006/main" noChangeAspect="1"/>
+            </wp:cNvGraphicFramePr>
+            <a:graphic xmlns:a="http://schemas.openxmlformats.org/drawingml/2006/main">
+              <a:graphicData uri="http://schemas.openxmlformats.org/drawingml/2006/picture">
+                <pic:pic xmlns:pic="http://schemas.openxmlformats.org/drawingml/2006/picture">
+                  <pic:nvPicPr>
+                    <pic:cNvPr id="1" name="ER-diag Cloud.png"/>
+                    <pic:cNvPicPr/>
+                  </pic:nvPicPr>
+                  <pic:blipFill>
+                    <a:blip r:embed="rId9" cstate="print">
+                      <a:extLst>
+                        <a:ext uri="{28A0092B-C50C-407E-A947-70E740481C1C}">
+                          <a14:useLocalDpi xmlns:a14="http://schemas.microsoft.com/office/drawing/2010/main" val="0"/>
+                        </a:ext>
+                      </a:extLst>
+                    </a:blip>
+                    <a:stretch>
+                      <a:fillRect/>
+                    </a:stretch>
+                  </pic:blipFill>
+                  <pic:spPr>
+                    <a:xfrm>
+                      <a:off x="0" y="0"/>
+                      <a:ext cx="5972489" cy="4223385"/>
+                    </a:xfrm>
+                    <a:prstGeom prst="rect">
+                      <a:avLst/>
+                    </a:prstGeom>
+                  </pic:spPr>
+                </pic:pic>
+              </a:graphicData>
+            </a:graphic>
+          </wp:inline>
+        </w:drawing>
+      </w:r>
+    </w:p>
+    <w:p>
+      <w:pPr>
+        <w:rPr>
+          <w:rFonts w:cstheme="minorHAnsi"/>
+        </w:rPr>
+      </w:pPr>
+      <w:r>
+        <w:rPr>
+          <w:rFonts w:cstheme="minorHAnsi"/>
+        </w:rPr>
+        <w:t>There are four different</w:t>
+      </w:r>
+      <w:r>
+        <w:rPr>
+          <w:rFonts w:cstheme="minorHAnsi"/>
+        </w:rPr>
+        <w:t xml:space="preserve"> resources o</w:t>
+      </w:r>
+      <w:bookmarkStart w:id="3" w:name="_GoBack"/>
       <w:bookmarkEnd w:id="3"/>
-    </w:p>
-    <w:p>
-      <w:pPr>
-        <w:rPr>
-          <w:i/>
-        </w:rPr>
-      </w:pPr>
-      <w:r>
-        <w:rPr>
-          <w:i/>
-          <w:lang w:val="sv-SE"/>
-        </w:rPr>
+      <w:r>
+        <w:rPr>
+          <w:rFonts w:cstheme="minorHAnsi"/>
+        </w:rPr>
+        <w:t>n the database as User, Post, Reply,</w:t>
+      </w:r>
+      <w:r>
+        <w:rPr>
+          <w:rFonts w:cstheme="minorHAnsi"/>
+        </w:rPr>
+        <w:t xml:space="preserve"> and</w:t>
+      </w:r>
+      <w:r>
+        <w:rPr>
+          <w:rFonts w:cstheme="minorHAnsi"/>
+        </w:rPr>
+        <w:t xml:space="preserve"> Session. </w:t>
+      </w:r>
+    </w:p>
+    <w:p>
+      <w:pPr>
+        <w:pStyle w:val="ListParagraph"/>
+        <w:numPr>
+          <w:ilvl w:val="0"/>
+          <w:numId w:val="6"/>
+        </w:numPr>
+        <w:rPr>
+          <w:rFonts w:cstheme="minorHAnsi"/>
+        </w:rPr>
+      </w:pPr>
+      <w:r>
+        <w:rPr>
+          <w:rFonts w:cstheme="minorHAnsi"/>
+        </w:rPr>
+        <w:t>The ‘</w:t>
+      </w:r>
+      <w:r>
+        <w:rPr>
+          <w:rFonts w:cstheme="minorHAnsi"/>
+          <w:b/>
+        </w:rPr>
+        <w:t>User</w:t>
+      </w:r>
+      <w:r>
+        <w:rPr>
+          <w:rFonts w:cstheme="minorHAnsi"/>
+        </w:rPr>
+        <w:t>’</w:t>
+      </w:r>
+      <w:r>
+        <w:rPr>
+          <w:rFonts w:cstheme="minorHAnsi"/>
+        </w:rPr>
+        <w:t xml:space="preserve"> entity</w:t>
+      </w:r>
+      <w:r>
+        <w:rPr>
+          <w:rFonts w:cstheme="minorHAnsi"/>
+        </w:rPr>
+        <w:t xml:space="preserve"> contain</w:t>
+      </w:r>
+      <w:r>
+        <w:rPr>
+          <w:rFonts w:cstheme="minorHAnsi"/>
+        </w:rPr>
+        <w:t>s</w:t>
+      </w:r>
+      <w:r>
+        <w:rPr>
+          <w:rFonts w:cstheme="minorHAnsi"/>
+        </w:rPr>
+        <w:t xml:space="preserve"> everything needed to have many unique users. The attributes would be</w:t>
+      </w:r>
+      <w:r>
+        <w:rPr>
+          <w:rFonts w:cstheme="minorHAnsi"/>
+        </w:rPr>
+        <w:t xml:space="preserve"> User</w:t>
+      </w:r>
+      <w:r>
+        <w:rPr>
+          <w:rFonts w:cstheme="minorHAnsi"/>
+        </w:rPr>
+        <w:t xml:space="preserve"> ID,</w:t>
+      </w:r>
+      <w:r>
+        <w:rPr>
+          <w:rFonts w:cstheme="minorHAnsi"/>
+        </w:rPr>
+        <w:t xml:space="preserve"> User</w:t>
+      </w:r>
+      <w:r>
+        <w:rPr>
+          <w:rFonts w:cstheme="minorHAnsi"/>
+        </w:rPr>
+        <w:t xml:space="preserve"> Name, Password, Salt for the password, email, description for the profile, and the registration date.</w:t>
+      </w:r>
+      <w:r>
+        <w:rPr>
+          <w:rFonts w:cstheme="minorHAnsi"/>
+        </w:rPr>
+        <w:br/>
+      </w:r>
+    </w:p>
+    <w:p>
+      <w:pPr>
+        <w:pStyle w:val="ListParagraph"/>
+        <w:numPr>
+          <w:ilvl w:val="0"/>
+          <w:numId w:val="6"/>
+        </w:numPr>
+        <w:rPr>
+          <w:rFonts w:cstheme="minorHAnsi"/>
+        </w:rPr>
+      </w:pPr>
+      <w:r>
+        <w:rPr>
+          <w:rFonts w:cstheme="minorHAnsi"/>
+        </w:rPr>
+        <w:t>The ‘</w:t>
+      </w:r>
+      <w:r>
+        <w:rPr>
+          <w:rFonts w:cstheme="minorHAnsi"/>
+          <w:b/>
+        </w:rPr>
+        <w:t>Post</w:t>
+      </w:r>
+      <w:r>
+        <w:rPr>
+          <w:rFonts w:cstheme="minorHAnsi"/>
+        </w:rPr>
+        <w:t xml:space="preserve">’ entity contains everything needed to have many unique posts. The entity has a reply count to know the amount of replies below it. The attributes would be Post ID, Session ID, User ID, Reply count, </w:t>
+      </w:r>
+      <w:r>
+        <w:rPr>
+          <w:rFonts w:cstheme="minorHAnsi"/>
+        </w:rPr>
+        <w:t>C</w:t>
+      </w:r>
+      <w:r>
+        <w:rPr>
+          <w:rFonts w:cstheme="minorHAnsi"/>
+        </w:rPr>
+        <w:t>ont</w:t>
+      </w:r>
+      <w:r>
+        <w:rPr>
+          <w:rFonts w:cstheme="minorHAnsi"/>
+        </w:rPr>
+        <w:t xml:space="preserve">ent, </w:t>
+      </w:r>
+      <w:r>
+        <w:rPr>
+          <w:rFonts w:cstheme="minorHAnsi"/>
+        </w:rPr>
+        <w:t>Likes, and the time the post was created.</w:t>
+      </w:r>
+      <w:r>
+        <w:rPr>
+          <w:rFonts w:cstheme="minorHAnsi"/>
+        </w:rPr>
+        <w:br/>
+      </w:r>
+    </w:p>
+    <w:p>
+      <w:pPr>
+        <w:pStyle w:val="ListParagraph"/>
+        <w:numPr>
+          <w:ilvl w:val="0"/>
+          <w:numId w:val="6"/>
+        </w:numPr>
+        <w:rPr>
+          <w:rFonts w:cstheme="minorHAnsi"/>
+        </w:rPr>
+      </w:pPr>
+      <w:r>
+        <w:rPr>
+          <w:rFonts w:cstheme="minorHAnsi"/>
+        </w:rPr>
+        <w:t>The ‘</w:t>
+      </w:r>
+      <w:r>
+        <w:rPr>
+          <w:rFonts w:cstheme="minorHAnsi"/>
+          <w:b/>
+        </w:rPr>
+        <w:t>Reply</w:t>
+      </w:r>
+      <w:r>
+        <w:rPr>
+          <w:rFonts w:cstheme="minorHAnsi"/>
+        </w:rPr>
+        <w:t>’ entity contains everything needed to have unique replies connected to a post. The entity need a post to be created. The attributes would be Post ID, Reply Number (position in an array for example), Reply ID, Session ID, User ID,</w:t>
+      </w:r>
+      <w:r>
+        <w:rPr>
+          <w:rFonts w:cstheme="minorHAnsi"/>
+        </w:rPr>
+        <w:t xml:space="preserve"> </w:t>
+      </w:r>
+      <w:r>
+        <w:rPr>
+          <w:rFonts w:cstheme="minorHAnsi"/>
+        </w:rPr>
+        <w:t>Content, and the time the reply was created.</w:t>
+      </w:r>
+      <w:r>
+        <w:rPr>
+          <w:rFonts w:cstheme="minorHAnsi"/>
+        </w:rPr>
+        <w:br/>
+      </w:r>
+    </w:p>
+    <w:p>
+      <w:pPr>
+        <w:pStyle w:val="ListParagraph"/>
+        <w:numPr>
+          <w:ilvl w:val="0"/>
+          <w:numId w:val="6"/>
+        </w:numPr>
+      </w:pPr>
+      <w:r>
+        <w:rPr>
+          <w:rFonts w:cstheme="minorHAnsi"/>
+        </w:rPr>
+        <w:t>The ‘</w:t>
+      </w:r>
+      <w:r>
+        <w:rPr>
+          <w:rFonts w:cstheme="minorHAnsi"/>
+          <w:b/>
+        </w:rPr>
+        <w:t>Session</w:t>
+      </w:r>
+      <w:r>
+        <w:rPr>
+          <w:rFonts w:cstheme="minorHAnsi"/>
+        </w:rPr>
+        <w:t>’ entity will be used to know the current session. With the attributes Session ID and Session Name.</w:t>
+      </w:r>
+    </w:p>
+    <w:p/>
+    <w:p/>
+    <w:p>
+      <w:pPr>
+        <w:rPr>
+          <w:i/>
+        </w:rPr>
+      </w:pPr>
+      <w:r>
+        <w:rPr>
+          <w:i/>
+        </w:rPr>
+        <w:lastRenderedPageBreak/>
         <w:t xml:space="preserve">Describe </w:t>
       </w:r>
       <w:r>
@@ -2132,152 +2450,20 @@
         <w:rPr>
           <w:i/>
         </w:rPr>
-        <w:t xml:space="preserve">What attributes do they consist of? </w:t>
-      </w:r>
-      <w:r>
-        <w:rPr>
-          <w:i/>
-        </w:rPr>
-        <w:t>Showing</w:t>
-      </w:r>
-      <w:r>
-        <w:rPr>
-          <w:i/>
-        </w:rPr>
-        <w:t xml:space="preserve"> an ER diagram </w:t>
-      </w:r>
-      <w:r>
-        <w:rPr>
-          <w:i/>
-        </w:rPr>
-        <w:t>might be a good way to visualize the</w:t>
-      </w:r>
-      <w:r>
-        <w:rPr>
-          <w:i/>
-        </w:rPr>
-        <w:t xml:space="preserve"> resources</w:t>
-      </w:r>
-      <w:r>
-        <w:rPr>
-          <w:i/>
-        </w:rPr>
-        <w:t>?</w:t>
-      </w:r>
-    </w:p>
-    <w:p>
-      <w:pPr>
-        <w:rPr>
-          <w:i/>
-        </w:rPr>
-      </w:pPr>
-      <w:r>
-        <w:rPr>
-          <w:i/>
-        </w:rPr>
-        <w:t>After having read this chapter,</w:t>
-      </w:r>
-      <w:r>
-        <w:rPr>
-          <w:i/>
-        </w:rPr>
-        <w:t xml:space="preserve"> the reader should </w:t>
-      </w:r>
-      <w:r>
-        <w:rPr>
-          <w:i/>
-        </w:rPr>
-        <w:t>know how the data stored on the platform is structured.</w:t>
-      </w:r>
-      <w:r>
-        <w:rPr>
-          <w:i/>
-        </w:rPr>
-        <w:t xml:space="preserve"> If the reader is a new programmer that should</w:t>
-      </w:r>
-      <w:r>
-        <w:rPr>
-          <w:i/>
-        </w:rPr>
-        <w:t xml:space="preserve"> start</w:t>
-      </w:r>
-      <w:r>
-        <w:rPr>
-          <w:i/>
-        </w:rPr>
-        <w:t xml:space="preserve"> work</w:t>
-      </w:r>
-      <w:r>
-        <w:rPr>
-          <w:i/>
-        </w:rPr>
-        <w:t>ing</w:t>
-      </w:r>
-      <w:r>
-        <w:rPr>
-          <w:i/>
-        </w:rPr>
-        <w:t xml:space="preserve"> on the</w:t>
-      </w:r>
-      <w:r>
-        <w:rPr>
-          <w:i/>
-        </w:rPr>
-        <w:t xml:space="preserve"> </w:t>
-      </w:r>
-      <w:r>
-        <w:rPr>
-          <w:i/>
-        </w:rPr>
-        <w:t>platform</w:t>
-      </w:r>
-      <w:r>
-        <w:rPr>
-          <w:i/>
-        </w:rPr>
-        <w:t xml:space="preserve">, </w:t>
-      </w:r>
-      <w:r>
-        <w:rPr>
-          <w:i/>
-        </w:rPr>
-        <w:t>s</w:t>
-      </w:r>
-      <w:r>
-        <w:rPr>
-          <w:i/>
-        </w:rPr>
-        <w:t xml:space="preserve">he should </w:t>
-      </w:r>
-      <w:r>
-        <w:rPr>
-          <w:i/>
-        </w:rPr>
-        <w:t>now k</w:t>
-      </w:r>
-      <w:r>
-        <w:rPr>
-          <w:i/>
-        </w:rPr>
-        <w:t xml:space="preserve">now </w:t>
-      </w:r>
-      <w:r>
-        <w:rPr>
-          <w:i/>
-        </w:rPr>
-        <w:t xml:space="preserve">what she needs to </w:t>
-      </w:r>
-      <w:r>
-        <w:rPr>
-          <w:i/>
-        </w:rPr>
-        <w:t>know</w:t>
-      </w:r>
-      <w:r>
-        <w:rPr>
-          <w:i/>
-        </w:rPr>
-        <w:t xml:space="preserve"> if she wants to change the resources or add more type of resources (e.g. know how to add a new table to the database with a relation to an existing table in the database).</w:t>
+        <w:t>What attributes do they consist of? Showing an ER diagram might be a good way to visualize the resources?</w:t>
+      </w:r>
+    </w:p>
+    <w:p>
+      <w:pPr>
+        <w:rPr>
+          <w:i/>
+        </w:rPr>
+      </w:pPr>
+      <w:r>
+        <w:rPr>
+          <w:i/>
+        </w:rPr>
+        <w:t>After having read this chapter, the reader should know how the data stored on the platform is structured. If the reader is a new programmer that should start working on the platform, she should now know what she needs to know if she wants to change the resources or add more type of resources (e.g. know how to add a new table to the database with a relation to an existing table in the database).</w:t>
       </w:r>
     </w:p>
     <w:p>
@@ -2422,7 +2608,7 @@
         </w:rPr>
         <w:t xml:space="preserve">Facebook: </w:t>
       </w:r>
-      <w:hyperlink r:id="rId9" w:history="1">
+      <w:hyperlink r:id="rId10" w:history="1">
         <w:r>
           <w:rPr>
             <w:rStyle w:val="Hyperlink"/>
@@ -2455,7 +2641,7 @@
         </w:rPr>
         <w:t xml:space="preserve">Google Calendar: </w:t>
       </w:r>
-      <w:hyperlink r:id="rId10" w:history="1">
+      <w:hyperlink r:id="rId11" w:history="1">
         <w:r>
           <w:rPr>
             <w:rStyle w:val="Hyperlink"/>
@@ -2488,7 +2674,7 @@
         </w:rPr>
         <w:t xml:space="preserve">GitHub Project: </w:t>
       </w:r>
-      <w:hyperlink r:id="rId11" w:history="1">
+      <w:hyperlink r:id="rId12" w:history="1">
         <w:r>
           <w:rPr>
             <w:rStyle w:val="Hyperlink"/>
@@ -2505,8 +2691,8 @@
       </w:r>
     </w:p>
     <w:sectPr>
-      <w:headerReference w:type="default" r:id="rId12"/>
-      <w:footerReference w:type="default" r:id="rId13"/>
+      <w:headerReference w:type="default" r:id="rId13"/>
+      <w:footerReference w:type="default" r:id="rId14"/>
       <w:pgSz w:w="12240" w:h="15840"/>
       <w:pgMar w:top="1417" w:right="1417" w:bottom="1417" w:left="1417" w:header="708" w:footer="708" w:gutter="0"/>
       <w:pgNumType w:start="0"/>
@@ -2585,7 +2771,7 @@
         <w:noProof/>
         <w:color w:val="5B9BD5" w:themeColor="accent1"/>
       </w:rPr>
-      <w:t>5</w:t>
+      <w:t>8</w:t>
     </w:r>
     <w:r>
       <w:rPr>
@@ -2996,6 +3182,119 @@
     </w:lvl>
   </w:abstractNum>
   <w:abstractNum w:abstractNumId="3" w15:restartNumberingAfterBreak="0">
+    <w:nsid w:val="3A7D13B7"/>
+    <w:multiLevelType w:val="hybridMultilevel"/>
+    <w:tmpl w:val="10E22794"/>
+    <w:lvl w:ilvl="0" w:tplc="67AEFA76">
+      <w:numFmt w:val="bullet"/>
+      <w:lvlText w:val="-"/>
+      <w:lvlJc w:val="left"/>
+      <w:pPr>
+        <w:ind w:left="720" w:hanging="360"/>
+      </w:pPr>
+      <w:rPr>
+        <w:rFonts w:ascii="Arial" w:eastAsiaTheme="minorHAnsi" w:hAnsi="Arial" w:cs="Arial" w:hint="default"/>
+        <w:sz w:val="24"/>
+      </w:rPr>
+    </w:lvl>
+    <w:lvl w:ilvl="1" w:tplc="041D0003" w:tentative="1">
+      <w:start w:val="1"/>
+      <w:numFmt w:val="bullet"/>
+      <w:lvlText w:val="o"/>
+      <w:lvlJc w:val="left"/>
+      <w:pPr>
+        <w:ind w:left="1440" w:hanging="360"/>
+      </w:pPr>
+      <w:rPr>
+        <w:rFonts w:ascii="Courier New" w:hAnsi="Courier New" w:cs="Courier New" w:hint="default"/>
+      </w:rPr>
+    </w:lvl>
+    <w:lvl w:ilvl="2" w:tplc="041D0005" w:tentative="1">
+      <w:start w:val="1"/>
+      <w:numFmt w:val="bullet"/>
+      <w:lvlText w:val=""/>
+      <w:lvlJc w:val="left"/>
+      <w:pPr>
+        <w:ind w:left="2160" w:hanging="360"/>
+      </w:pPr>
+      <w:rPr>
+        <w:rFonts w:ascii="Wingdings" w:hAnsi="Wingdings" w:hint="default"/>
+      </w:rPr>
+    </w:lvl>
+    <w:lvl w:ilvl="3" w:tplc="041D0001" w:tentative="1">
+      <w:start w:val="1"/>
+      <w:numFmt w:val="bullet"/>
+      <w:lvlText w:val=""/>
+      <w:lvlJc w:val="left"/>
+      <w:pPr>
+        <w:ind w:left="2880" w:hanging="360"/>
+      </w:pPr>
+      <w:rPr>
+        <w:rFonts w:ascii="Symbol" w:hAnsi="Symbol" w:hint="default"/>
+      </w:rPr>
+    </w:lvl>
+    <w:lvl w:ilvl="4" w:tplc="041D0003" w:tentative="1">
+      <w:start w:val="1"/>
+      <w:numFmt w:val="bullet"/>
+      <w:lvlText w:val="o"/>
+      <w:lvlJc w:val="left"/>
+      <w:pPr>
+        <w:ind w:left="3600" w:hanging="360"/>
+      </w:pPr>
+      <w:rPr>
+        <w:rFonts w:ascii="Courier New" w:hAnsi="Courier New" w:cs="Courier New" w:hint="default"/>
+      </w:rPr>
+    </w:lvl>
+    <w:lvl w:ilvl="5" w:tplc="041D0005" w:tentative="1">
+      <w:start w:val="1"/>
+      <w:numFmt w:val="bullet"/>
+      <w:lvlText w:val=""/>
+      <w:lvlJc w:val="left"/>
+      <w:pPr>
+        <w:ind w:left="4320" w:hanging="360"/>
+      </w:pPr>
+      <w:rPr>
+        <w:rFonts w:ascii="Wingdings" w:hAnsi="Wingdings" w:hint="default"/>
+      </w:rPr>
+    </w:lvl>
+    <w:lvl w:ilvl="6" w:tplc="041D0001" w:tentative="1">
+      <w:start w:val="1"/>
+      <w:numFmt w:val="bullet"/>
+      <w:lvlText w:val=""/>
+      <w:lvlJc w:val="left"/>
+      <w:pPr>
+        <w:ind w:left="5040" w:hanging="360"/>
+      </w:pPr>
+      <w:rPr>
+        <w:rFonts w:ascii="Symbol" w:hAnsi="Symbol" w:hint="default"/>
+      </w:rPr>
+    </w:lvl>
+    <w:lvl w:ilvl="7" w:tplc="041D0003" w:tentative="1">
+      <w:start w:val="1"/>
+      <w:numFmt w:val="bullet"/>
+      <w:lvlText w:val="o"/>
+      <w:lvlJc w:val="left"/>
+      <w:pPr>
+        <w:ind w:left="5760" w:hanging="360"/>
+      </w:pPr>
+      <w:rPr>
+        <w:rFonts w:ascii="Courier New" w:hAnsi="Courier New" w:cs="Courier New" w:hint="default"/>
+      </w:rPr>
+    </w:lvl>
+    <w:lvl w:ilvl="8" w:tplc="041D0005" w:tentative="1">
+      <w:start w:val="1"/>
+      <w:numFmt w:val="bullet"/>
+      <w:lvlText w:val=""/>
+      <w:lvlJc w:val="left"/>
+      <w:pPr>
+        <w:ind w:left="6480" w:hanging="360"/>
+      </w:pPr>
+      <w:rPr>
+        <w:rFonts w:ascii="Wingdings" w:hAnsi="Wingdings" w:hint="default"/>
+      </w:rPr>
+    </w:lvl>
+  </w:abstractNum>
+  <w:abstractNum w:abstractNumId="4" w15:restartNumberingAfterBreak="0">
     <w:nsid w:val="3F1B2BF3"/>
     <w:multiLevelType w:val="hybridMultilevel"/>
     <w:tmpl w:val="9B72F930"/>
@@ -3108,7 +3407,7 @@
       </w:rPr>
     </w:lvl>
   </w:abstractNum>
-  <w:abstractNum w:abstractNumId="4" w15:restartNumberingAfterBreak="0">
+  <w:abstractNum w:abstractNumId="5" w15:restartNumberingAfterBreak="0">
     <w:nsid w:val="7F7A47A8"/>
     <w:multiLevelType w:val="hybridMultilevel"/>
     <w:tmpl w:val="6890E3B4"/>
@@ -3222,10 +3521,10 @@
     </w:lvl>
   </w:abstractNum>
   <w:num w:numId="1">
-    <w:abstractNumId w:val="3"/>
+    <w:abstractNumId w:val="4"/>
   </w:num>
   <w:num w:numId="2">
-    <w:abstractNumId w:val="4"/>
+    <w:abstractNumId w:val="5"/>
   </w:num>
   <w:num w:numId="3">
     <w:abstractNumId w:val="2"/>
@@ -3235,6 +3534,9 @@
   </w:num>
   <w:num w:numId="5">
     <w:abstractNumId w:val="0"/>
+  </w:num>
+  <w:num w:numId="6">
+    <w:abstractNumId w:val="3"/>
   </w:num>
 </w:numbering>
 </file>
@@ -4495,7 +4797,7 @@
 </file>
 
 <file path=customXml/itemProps1.xml><?xml version="1.0" encoding="utf-8"?>
-<ds:datastoreItem xmlns:ds="http://schemas.openxmlformats.org/officeDocument/2006/customXml" ds:itemID="{B1E412CF-EC4C-4575-9555-31E6598B1AFC}">
+<ds:datastoreItem xmlns:ds="http://schemas.openxmlformats.org/officeDocument/2006/customXml" ds:itemID="{3B4D43CC-7747-4C5B-9CE5-1CACD721395E}">
   <ds:schemaRefs>
     <ds:schemaRef ds:uri="http://schemas.openxmlformats.org/officeDocument/2006/bibliography"/>
   </ds:schemaRefs>

</xml_diff>

<commit_message>
Project description color changed
</commit_message>
<xml_diff>
--- a/project-report.docx
+++ b/project-report.docx
@@ -646,11 +646,13 @@
       <w:pPr>
         <w:rPr>
           <w:i/>
-        </w:rPr>
-      </w:pPr>
-      <w:r>
-        <w:rPr>
-          <w:i/>
+          <w:color w:val="C00000"/>
+        </w:rPr>
+      </w:pPr>
+      <w:r>
+        <w:rPr>
+          <w:i/>
+          <w:color w:val="C00000"/>
         </w:rPr>
         <w:lastRenderedPageBreak/>
         <w:t>In this template, all italic text should be removed and replaced with your own text</w:t>
@@ -658,30 +660,35 @@
       <w:r>
         <w:rPr>
           <w:i/>
+          <w:color w:val="C00000"/>
         </w:rPr>
         <w:t xml:space="preserve"> (which should not be italic)</w:t>
       </w:r>
       <w:r>
         <w:rPr>
           <w:i/>
+          <w:color w:val="C00000"/>
         </w:rPr>
         <w:t>; t</w:t>
       </w:r>
       <w:r>
         <w:rPr>
           <w:i/>
+          <w:color w:val="C00000"/>
         </w:rPr>
         <w:t xml:space="preserve">he italic text is just </w:t>
       </w:r>
       <w:r>
         <w:rPr>
           <w:i/>
+          <w:color w:val="C00000"/>
         </w:rPr>
         <w:t>a placeholder letting you know what to write there</w:t>
       </w:r>
       <w:r>
         <w:rPr>
           <w:i/>
+          <w:color w:val="C00000"/>
         </w:rPr>
         <w:t>.</w:t>
       </w:r>
@@ -690,71 +697,83 @@
       <w:pPr>
         <w:rPr>
           <w:i/>
-        </w:rPr>
-      </w:pPr>
-      <w:r>
-        <w:rPr>
-          <w:i/>
+          <w:color w:val="C00000"/>
+        </w:rPr>
+      </w:pPr>
+      <w:r>
+        <w:rPr>
+          <w:i/>
+          <w:color w:val="C00000"/>
         </w:rPr>
         <w:t>On the cover page</w:t>
       </w:r>
       <w:r>
         <w:rPr>
           <w:i/>
+          <w:color w:val="C00000"/>
         </w:rPr>
         <w:t xml:space="preserve">, change to your own </w:t>
       </w:r>
       <w:r>
         <w:rPr>
           <w:i/>
+          <w:color w:val="C00000"/>
         </w:rPr>
         <w:t>platform</w:t>
       </w:r>
       <w:r>
         <w:rPr>
           <w:i/>
+          <w:color w:val="C00000"/>
         </w:rPr>
         <w:t xml:space="preserve"> </w:t>
       </w:r>
       <w:r>
         <w:rPr>
           <w:i/>
+          <w:color w:val="C00000"/>
         </w:rPr>
         <w:t>title</w:t>
       </w:r>
       <w:r>
         <w:rPr>
           <w:i/>
+          <w:color w:val="C00000"/>
         </w:rPr>
         <w:t>, your own name</w:t>
       </w:r>
       <w:r>
         <w:rPr>
           <w:i/>
+          <w:color w:val="C00000"/>
         </w:rPr>
         <w:t>s</w:t>
       </w:r>
       <w:r>
         <w:rPr>
           <w:i/>
+          <w:color w:val="C00000"/>
         </w:rPr>
         <w:t xml:space="preserve"> and </w:t>
       </w:r>
       <w:r>
         <w:rPr>
           <w:i/>
+          <w:color w:val="C00000"/>
         </w:rPr>
         <w:t xml:space="preserve">your own </w:t>
       </w:r>
       <w:r>
         <w:rPr>
           <w:i/>
+          <w:color w:val="C00000"/>
         </w:rPr>
         <w:t>JU email address</w:t>
       </w:r>
       <w:r>
         <w:rPr>
           <w:i/>
+          <w:color w:val="C00000"/>
         </w:rPr>
         <w:t>.</w:t>
       </w:r>
@@ -763,101 +782,76 @@
       <w:pPr>
         <w:rPr>
           <w:i/>
-        </w:rPr>
-      </w:pPr>
-      <w:r>
-        <w:rPr>
-          <w:i/>
-        </w:rPr>
-        <w:t xml:space="preserve">You have a lot of freedom </w:t>
-      </w:r>
-      <w:r>
-        <w:rPr>
-          <w:i/>
-        </w:rPr>
-        <w:t xml:space="preserve">when </w:t>
-      </w:r>
-      <w:r>
-        <w:rPr>
-          <w:i/>
+          <w:color w:val="C00000"/>
+        </w:rPr>
+      </w:pPr>
+      <w:r>
+        <w:rPr>
+          <w:i/>
+          <w:color w:val="C00000"/>
+        </w:rPr>
+        <w:t xml:space="preserve">You have a lot of freedom when </w:t>
+      </w:r>
+      <w:r>
+        <w:rPr>
+          <w:i/>
+          <w:color w:val="C00000"/>
         </w:rPr>
         <w:t xml:space="preserve">it comes to </w:t>
       </w:r>
       <w:r>
         <w:rPr>
           <w:i/>
-        </w:rPr>
-        <w:t xml:space="preserve">writing </w:t>
-      </w:r>
-      <w:r>
-        <w:rPr>
-          <w:i/>
-        </w:rPr>
-        <w:t>this report. You do</w:t>
-      </w:r>
-      <w:r>
-        <w:rPr>
-          <w:i/>
+          <w:color w:val="C00000"/>
+        </w:rPr>
+        <w:t xml:space="preserve">writing this report. You do not have to use any part of this template, but the report you write should in the end somehow </w:t>
+      </w:r>
+      <w:r>
+        <w:rPr>
+          <w:i/>
+          <w:color w:val="C00000"/>
+        </w:rPr>
+        <w:t>(</w:t>
+      </w:r>
+      <w:r>
+        <w:rPr>
+          <w:i/>
+          <w:color w:val="C00000"/>
+        </w:rPr>
+        <w:t>in a good way</w:t>
+      </w:r>
+      <w:r>
+        <w:rPr>
+          <w:i/>
+          <w:color w:val="C00000"/>
+        </w:rPr>
+        <w:t>)</w:t>
+      </w:r>
+      <w:r>
+        <w:rPr>
+          <w:i/>
+          <w:color w:val="C00000"/>
         </w:rPr>
         <w:t xml:space="preserve"> </w:t>
       </w:r>
       <w:r>
         <w:rPr>
           <w:i/>
-        </w:rPr>
-        <w:t>n</w:t>
-      </w:r>
-      <w:r>
-        <w:rPr>
-          <w:i/>
-        </w:rPr>
-        <w:t>o</w:t>
-      </w:r>
-      <w:r>
-        <w:rPr>
-          <w:i/>
-        </w:rPr>
-        <w:t xml:space="preserve">t have to use any part of this template, but the report you write should in the end somehow </w:t>
-      </w:r>
-      <w:r>
-        <w:rPr>
-          <w:i/>
-        </w:rPr>
-        <w:t>(</w:t>
-      </w:r>
-      <w:r>
-        <w:rPr>
-          <w:i/>
-        </w:rPr>
-        <w:t>in a good way</w:t>
-      </w:r>
-      <w:r>
-        <w:rPr>
-          <w:i/>
-        </w:rPr>
-        <w:t>)</w:t>
-      </w:r>
-      <w:r>
-        <w:rPr>
-          <w:i/>
-        </w:rPr>
-        <w:t xml:space="preserve"> </w:t>
-      </w:r>
-      <w:r>
-        <w:rPr>
-          <w:i/>
+          <w:color w:val="C00000"/>
         </w:rPr>
         <w:t>provide the same information as indicated in this template</w:t>
       </w:r>
       <w:r>
         <w:rPr>
           <w:i/>
+          <w:color w:val="C00000"/>
         </w:rPr>
         <w:t>.</w:t>
       </w:r>
       <w:r>
         <w:rPr>
           <w:i/>
+          <w:color w:val="C00000"/>
         </w:rPr>
         <w:t xml:space="preserve"> Most students trying to do it in their own way usually fail, so if you try that, be sure to know what you are doing!</w:t>
       </w:r>
@@ -871,6 +865,7 @@
       <w:r>
         <w:rPr>
           <w:i/>
+          <w:color w:val="C00000"/>
         </w:rPr>
         <w:t>This page should be removed.</w:t>
       </w:r>
@@ -1296,9 +1291,11 @@
     </w:p>
     <w:p/>
     <w:p>
+      <w:proofErr w:type="spellStart"/>
       <w:r>
         <w:t>CityForum</w:t>
       </w:r>
+      <w:proofErr w:type="spellEnd"/>
       <w:r>
         <w:t xml:space="preserve"> </w:t>
       </w:r>
@@ -1312,13 +1309,29 @@
         <w:t>for phones, it’s a</w:t>
       </w:r>
       <w:r>
-        <w:t xml:space="preserve"> single-threaded forum where people can make a post about anything or upload a picture. The post will then pop up for all the users who live in the same city.  They can then comment and like/dislike this post. This app is similar to another popular forum app that is called “Jodel”. </w:t>
+        <w:t xml:space="preserve"> single-threaded forum where people can make a post about anything or upload a picture. The post will then pop up for all the users who live in the same city.  They can then comment and like/dislike this post. This app is similar to another popular forum app that is called “</w:t>
+      </w:r>
+      <w:proofErr w:type="spellStart"/>
+      <w:r>
+        <w:t>Jodel</w:t>
+      </w:r>
+      <w:proofErr w:type="spellEnd"/>
+      <w:r>
+        <w:t xml:space="preserve">”. </w:t>
       </w:r>
       <w:r>
         <w:t>The d</w:t>
       </w:r>
       <w:r>
-        <w:t xml:space="preserve">ifference here is that in Jodel, </w:t>
+        <w:t xml:space="preserve">ifference here is that in </w:t>
+      </w:r>
+      <w:proofErr w:type="spellStart"/>
+      <w:r>
+        <w:t>Jodel</w:t>
+      </w:r>
+      <w:proofErr w:type="spellEnd"/>
+      <w:r>
+        <w:t xml:space="preserve">, </w:t>
       </w:r>
       <w:r>
         <w:t>every user is anonymous</w:t>
@@ -1335,8 +1348,13 @@
       <w:r>
         <w:t xml:space="preserve"> profile. In </w:t>
       </w:r>
-      <w:r>
-        <w:t xml:space="preserve">CityForum </w:t>
+      <w:proofErr w:type="spellStart"/>
+      <w:r>
+        <w:t>CityForum</w:t>
+      </w:r>
+      <w:proofErr w:type="spellEnd"/>
+      <w:r>
+        <w:t xml:space="preserve"> </w:t>
       </w:r>
       <w:r>
         <w:t>users will have their own username and profile where they can have a picture and a textbox where they can write whatever they want for people who visits their profile to see.</w:t>
@@ -1344,8 +1362,13 @@
       <w:r>
         <w:t xml:space="preserve"> In this way, </w:t>
       </w:r>
-      <w:r>
-        <w:t xml:space="preserve">CityForum </w:t>
+      <w:proofErr w:type="spellStart"/>
+      <w:r>
+        <w:t>CityForum</w:t>
+      </w:r>
+      <w:proofErr w:type="spellEnd"/>
+      <w:r>
+        <w:t xml:space="preserve"> </w:t>
       </w:r>
       <w:r>
         <w:t xml:space="preserve">makes the experience more personal, users can recognize </w:t>
@@ -1365,41 +1388,48 @@
       <w:pPr>
         <w:rPr>
           <w:i/>
-        </w:rPr>
-      </w:pPr>
-      <w:r>
-        <w:rPr>
-          <w:i/>
+          <w:color w:val="C00000"/>
+        </w:rPr>
+      </w:pPr>
+      <w:r>
+        <w:rPr>
+          <w:i/>
+          <w:color w:val="C00000"/>
         </w:rPr>
         <w:t xml:space="preserve">Introduce </w:t>
       </w:r>
       <w:r>
         <w:rPr>
           <w:i/>
+          <w:color w:val="C00000"/>
         </w:rPr>
         <w:t xml:space="preserve">your </w:t>
       </w:r>
       <w:r>
         <w:rPr>
           <w:i/>
+          <w:color w:val="C00000"/>
         </w:rPr>
         <w:t>platform</w:t>
       </w:r>
       <w:r>
         <w:rPr>
           <w:i/>
+          <w:color w:val="C00000"/>
         </w:rPr>
         <w:t xml:space="preserve">. </w:t>
       </w:r>
       <w:r>
         <w:rPr>
           <w:i/>
+          <w:color w:val="C00000"/>
         </w:rPr>
         <w:t>W</w:t>
       </w:r>
       <w:r>
         <w:rPr>
           <w:i/>
+          <w:color w:val="C00000"/>
         </w:rPr>
         <w:t xml:space="preserve">rite text that </w:t>
       </w:r>
@@ -1407,18 +1437,21 @@
         <w:rPr>
           <w:b/>
           <w:i/>
+          <w:color w:val="C00000"/>
         </w:rPr>
         <w:t>indirectly</w:t>
       </w:r>
       <w:r>
         <w:rPr>
           <w:i/>
+          <w:color w:val="C00000"/>
         </w:rPr>
         <w:t xml:space="preserve"> </w:t>
       </w:r>
       <w:r>
         <w:rPr>
           <w:i/>
+          <w:color w:val="C00000"/>
         </w:rPr>
         <w:t>answers questions like:</w:t>
       </w:r>
@@ -1432,41 +1465,48 @@
         </w:numPr>
         <w:rPr>
           <w:i/>
-        </w:rPr>
-      </w:pPr>
-      <w:r>
-        <w:rPr>
-          <w:i/>
+          <w:color w:val="C00000"/>
+        </w:rPr>
+      </w:pPr>
+      <w:r>
+        <w:rPr>
+          <w:i/>
+          <w:color w:val="C00000"/>
         </w:rPr>
         <w:t>Wh</w:t>
       </w:r>
       <w:r>
         <w:rPr>
           <w:i/>
+          <w:color w:val="C00000"/>
         </w:rPr>
         <w:t xml:space="preserve">y does the </w:t>
       </w:r>
       <w:r>
         <w:rPr>
           <w:i/>
+          <w:color w:val="C00000"/>
         </w:rPr>
         <w:t>platform</w:t>
       </w:r>
       <w:r>
         <w:rPr>
           <w:i/>
+          <w:color w:val="C00000"/>
         </w:rPr>
         <w:t xml:space="preserve"> exist</w:t>
       </w:r>
       <w:r>
         <w:rPr>
           <w:i/>
+          <w:color w:val="C00000"/>
         </w:rPr>
         <w:t>/what is the problem it solves</w:t>
       </w:r>
       <w:r>
         <w:rPr>
           <w:i/>
+          <w:color w:val="C00000"/>
         </w:rPr>
         <w:t>?</w:t>
       </w:r>
@@ -1480,11 +1520,13 @@
         </w:numPr>
         <w:rPr>
           <w:i/>
-        </w:rPr>
-      </w:pPr>
-      <w:r>
-        <w:rPr>
-          <w:i/>
+          <w:color w:val="C00000"/>
+        </w:rPr>
+      </w:pPr>
+      <w:r>
+        <w:rPr>
+          <w:i/>
+          <w:color w:val="C00000"/>
         </w:rPr>
         <w:t>How does the platform solve the problem?</w:t>
       </w:r>
@@ -1498,11 +1540,13 @@
         </w:numPr>
         <w:rPr>
           <w:i/>
-        </w:rPr>
-      </w:pPr>
-      <w:r>
-        <w:rPr>
-          <w:i/>
+          <w:color w:val="C00000"/>
+        </w:rPr>
+      </w:pPr>
+      <w:r>
+        <w:rPr>
+          <w:i/>
+          <w:color w:val="C00000"/>
         </w:rPr>
         <w:t>Why is your platform solution better than existing solutions (if any exists)?</w:t>
       </w:r>
@@ -1516,11 +1560,13 @@
         </w:numPr>
         <w:rPr>
           <w:i/>
-        </w:rPr>
-      </w:pPr>
-      <w:r>
-        <w:rPr>
-          <w:i/>
+          <w:color w:val="C00000"/>
+        </w:rPr>
+      </w:pPr>
+      <w:r>
+        <w:rPr>
+          <w:i/>
+          <w:color w:val="C00000"/>
         </w:rPr>
         <w:t>How will end users use the platform?</w:t>
       </w:r>
@@ -1534,11 +1580,13 @@
         </w:numPr>
         <w:rPr>
           <w:i/>
-        </w:rPr>
-      </w:pPr>
-      <w:r>
-        <w:rPr>
-          <w:i/>
+          <w:color w:val="C00000"/>
+        </w:rPr>
+      </w:pPr>
+      <w:r>
+        <w:rPr>
+          <w:i/>
+          <w:color w:val="C00000"/>
         </w:rPr>
         <w:t>...</w:t>
       </w:r>
@@ -1547,18 +1595,21 @@
       <w:pPr>
         <w:rPr>
           <w:i/>
+          <w:color w:val="C00000"/>
         </w:rPr>
       </w:pPr>
       <w:r>
         <w:rPr>
           <w:b/>
           <w:i/>
+          <w:color w:val="C00000"/>
         </w:rPr>
         <w:t>Indirectly</w:t>
       </w:r>
       <w:r>
         <w:rPr>
           <w:i/>
+          <w:color w:val="C00000"/>
         </w:rPr>
         <w:t xml:space="preserve"> means that you should avoid using the words </w:t>
       </w:r>
@@ -1566,12 +1617,14 @@
         <w:rPr>
           <w:b/>
           <w:i/>
+          <w:color w:val="C00000"/>
         </w:rPr>
         <w:t>problem</w:t>
       </w:r>
       <w:r>
         <w:rPr>
           <w:i/>
+          <w:color w:val="C00000"/>
         </w:rPr>
         <w:t xml:space="preserve"> and </w:t>
       </w:r>
@@ -1579,12 +1632,14 @@
         <w:rPr>
           <w:b/>
           <w:i/>
+          <w:color w:val="C00000"/>
         </w:rPr>
         <w:t>solution</w:t>
       </w:r>
       <w:r>
         <w:rPr>
           <w:i/>
+          <w:color w:val="C00000"/>
         </w:rPr>
         <w:t>. For example, instead of writing "A problem with laptops is that they run on batteries which don't last forever" you can write "Batteries in laptop don't last forever, so often people can't use them as much as they want to".</w:t>
       </w:r>
@@ -1593,71 +1648,83 @@
       <w:pPr>
         <w:rPr>
           <w:i/>
-        </w:rPr>
-      </w:pPr>
-      <w:r>
-        <w:rPr>
-          <w:i/>
+          <w:color w:val="C00000"/>
+        </w:rPr>
+      </w:pPr>
+      <w:r>
+        <w:rPr>
+          <w:i/>
+          <w:color w:val="C00000"/>
         </w:rPr>
         <w:t>After having read this chapter, t</w:t>
       </w:r>
       <w:r>
         <w:rPr>
           <w:i/>
+          <w:color w:val="C00000"/>
         </w:rPr>
         <w:t>hose that h</w:t>
       </w:r>
       <w:r>
         <w:rPr>
           <w:i/>
+          <w:color w:val="C00000"/>
         </w:rPr>
         <w:t xml:space="preserve">ave never heard of </w:t>
       </w:r>
       <w:r>
         <w:rPr>
           <w:i/>
+          <w:color w:val="C00000"/>
         </w:rPr>
         <w:t xml:space="preserve">the </w:t>
       </w:r>
       <w:r>
         <w:rPr>
           <w:i/>
+          <w:color w:val="C00000"/>
         </w:rPr>
         <w:t>platform</w:t>
       </w:r>
       <w:r>
         <w:rPr>
           <w:i/>
+          <w:color w:val="C00000"/>
         </w:rPr>
         <w:t xml:space="preserve"> before should have a good understanding of what it</w:t>
       </w:r>
       <w:r>
         <w:rPr>
           <w:i/>
+          <w:color w:val="C00000"/>
         </w:rPr>
         <w:t xml:space="preserve"> is</w:t>
       </w:r>
       <w:r>
         <w:rPr>
           <w:i/>
+          <w:color w:val="C00000"/>
         </w:rPr>
         <w:t>.</w:t>
       </w:r>
       <w:r>
         <w:rPr>
           <w:i/>
+          <w:color w:val="C00000"/>
         </w:rPr>
         <w:t xml:space="preserve"> If they would like to learn </w:t>
       </w:r>
       <w:r>
         <w:rPr>
           <w:i/>
+          <w:color w:val="C00000"/>
         </w:rPr>
         <w:t>how it has been implemented</w:t>
       </w:r>
       <w:r>
         <w:rPr>
           <w:i/>
+          <w:color w:val="C00000"/>
         </w:rPr>
         <w:t>, they just need to continue reading the rest of the report.</w:t>
       </w:r>
@@ -1666,29 +1733,34 @@
       <w:pPr>
         <w:rPr>
           <w:i/>
-        </w:rPr>
-      </w:pPr>
-      <w:r>
-        <w:rPr>
-          <w:i/>
+          <w:color w:val="C00000"/>
+        </w:rPr>
+      </w:pPr>
+      <w:r>
+        <w:rPr>
+          <w:i/>
+          <w:color w:val="C00000"/>
         </w:rPr>
         <w:t xml:space="preserve">If possibly, </w:t>
       </w:r>
       <w:r>
         <w:rPr>
           <w:i/>
+          <w:color w:val="C00000"/>
         </w:rPr>
         <w:t xml:space="preserve">provide </w:t>
       </w:r>
       <w:r>
         <w:rPr>
           <w:i/>
+          <w:color w:val="C00000"/>
         </w:rPr>
         <w:t>pictures/figures of some kind.</w:t>
       </w:r>
       <w:r>
         <w:rPr>
           <w:i/>
+          <w:color w:val="C00000"/>
         </w:rPr>
         <w:t xml:space="preserve"> Maybe a use-case diagram?</w:t>
       </w:r>
@@ -1697,59 +1769,69 @@
       <w:pPr>
         <w:rPr>
           <w:i/>
-        </w:rPr>
-      </w:pPr>
-      <w:r>
-        <w:rPr>
-          <w:i/>
+          <w:color w:val="C00000"/>
+        </w:rPr>
+      </w:pPr>
+      <w:r>
+        <w:rPr>
+          <w:i/>
+          <w:color w:val="C00000"/>
         </w:rPr>
         <w:t xml:space="preserve">This chapter can </w:t>
       </w:r>
       <w:r>
         <w:rPr>
           <w:i/>
+          <w:color w:val="C00000"/>
         </w:rPr>
         <w:t xml:space="preserve">to some extent </w:t>
       </w:r>
       <w:r>
         <w:rPr>
           <w:i/>
+          <w:color w:val="C00000"/>
         </w:rPr>
         <w:t xml:space="preserve">be seen as a pitch text: imagine the reader is an investor, and you should convince the reader that your platform </w:t>
       </w:r>
       <w:r>
         <w:rPr>
           <w:i/>
+          <w:color w:val="C00000"/>
         </w:rPr>
         <w:t>solves an existing problem in an excellent way and that</w:t>
       </w:r>
       <w:r>
         <w:rPr>
           <w:i/>
+          <w:color w:val="C00000"/>
         </w:rPr>
         <w:t xml:space="preserve"> it is worth</w:t>
       </w:r>
       <w:r>
         <w:rPr>
           <w:i/>
+          <w:color w:val="C00000"/>
         </w:rPr>
         <w:t xml:space="preserve"> investing money </w:t>
       </w:r>
       <w:r>
         <w:rPr>
           <w:i/>
+          <w:color w:val="C00000"/>
         </w:rPr>
         <w:t>in</w:t>
       </w:r>
       <w:r>
         <w:rPr>
           <w:i/>
+          <w:color w:val="C00000"/>
         </w:rPr>
         <w:t xml:space="preserve"> it</w:t>
       </w:r>
       <w:r>
         <w:rPr>
           <w:i/>
+          <w:color w:val="C00000"/>
         </w:rPr>
         <w:t xml:space="preserve">. </w:t>
       </w:r>
@@ -1801,7 +1883,7 @@
             <v:path o:extrusionok="f" gradientshapeok="t" o:connecttype="rect"/>
             <o:lock v:ext="edit" aspectratio="t"/>
           </v:shapetype>
-          <v:shape id="_x0000_i1025" type="#_x0000_t75" style="width:470pt;height:512pt">
+          <v:shape id="_x0000_i1025" type="#_x0000_t75" style="width:470.25pt;height:512.25pt">
             <v:imagedata r:id="rId8" o:title="png"/>
           </v:shape>
         </w:pict>
@@ -1850,6 +1932,7 @@
           <w:szCs w:val="28"/>
         </w:rPr>
       </w:pPr>
+      <w:proofErr w:type="spellStart"/>
       <w:r>
         <w:rPr>
           <w:sz w:val="28"/>
@@ -1862,21 +1945,29 @@
           <w:sz w:val="28"/>
           <w:szCs w:val="28"/>
         </w:rPr>
-        <w:t xml:space="preserve">orum is part of a platform that consists of </w:t>
-      </w:r>
+        <w:t>orum</w:t>
+      </w:r>
+      <w:proofErr w:type="spellEnd"/>
       <w:r>
         <w:rPr>
           <w:sz w:val="28"/>
           <w:szCs w:val="28"/>
         </w:rPr>
-        <w:t>three different components</w:t>
-      </w:r>
-      <w:r>
-        <w:rPr>
-          <w:i/>
+        <w:t xml:space="preserve"> is part of a platform that consists of </w:t>
+      </w:r>
+      <w:r>
+        <w:rPr>
           <w:sz w:val="28"/>
           <w:szCs w:val="28"/>
         </w:rPr>
+        <w:t>three different components</w:t>
+      </w:r>
+      <w:r>
+        <w:rPr>
+          <w:i/>
+          <w:sz w:val="28"/>
+          <w:szCs w:val="28"/>
+        </w:rPr>
         <w:t>.</w:t>
       </w:r>
     </w:p>
@@ -1994,101 +2085,118 @@
       <w:pPr>
         <w:rPr>
           <w:i/>
-        </w:rPr>
-      </w:pPr>
-      <w:r>
-        <w:rPr>
-          <w:i/>
+          <w:color w:val="C00000"/>
+        </w:rPr>
+      </w:pPr>
+      <w:r>
+        <w:rPr>
+          <w:i/>
+          <w:color w:val="C00000"/>
         </w:rPr>
         <w:t xml:space="preserve">Give an overview of the </w:t>
       </w:r>
       <w:r>
         <w:rPr>
           <w:i/>
+          <w:color w:val="C00000"/>
         </w:rPr>
         <w:t>platform</w:t>
       </w:r>
       <w:r>
         <w:rPr>
           <w:i/>
+          <w:color w:val="C00000"/>
         </w:rPr>
         <w:t>. Wh</w:t>
       </w:r>
       <w:r>
         <w:rPr>
           <w:i/>
+          <w:color w:val="C00000"/>
         </w:rPr>
         <w:t>ich</w:t>
       </w:r>
       <w:r>
         <w:rPr>
           <w:i/>
+          <w:color w:val="C00000"/>
         </w:rPr>
         <w:t xml:space="preserve"> </w:t>
       </w:r>
       <w:r>
         <w:rPr>
           <w:i/>
+          <w:color w:val="C00000"/>
         </w:rPr>
         <w:t>components</w:t>
       </w:r>
       <w:r>
         <w:rPr>
           <w:i/>
+          <w:color w:val="C00000"/>
         </w:rPr>
         <w:t xml:space="preserve"> does it consist of</w:t>
       </w:r>
       <w:r>
         <w:rPr>
           <w:i/>
+          <w:color w:val="C00000"/>
         </w:rPr>
         <w:t xml:space="preserve"> (</w:t>
       </w:r>
       <w:r>
         <w:rPr>
           <w:i/>
+          <w:color w:val="C00000"/>
         </w:rPr>
         <w:t xml:space="preserve">backend application, frontend applications, frontend devices, </w:t>
       </w:r>
       <w:r>
         <w:rPr>
           <w:i/>
+          <w:color w:val="C00000"/>
         </w:rPr>
         <w:t>database</w:t>
       </w:r>
       <w:r>
         <w:rPr>
           <w:i/>
+          <w:color w:val="C00000"/>
         </w:rPr>
         <w:t>s</w:t>
       </w:r>
       <w:r>
         <w:rPr>
           <w:i/>
+          <w:color w:val="C00000"/>
         </w:rPr>
         <w:t>, etc.)</w:t>
       </w:r>
       <w:r>
         <w:rPr>
           <w:i/>
+          <w:color w:val="C00000"/>
         </w:rPr>
         <w:t xml:space="preserve">? </w:t>
       </w:r>
       <w:r>
         <w:rPr>
           <w:i/>
+          <w:color w:val="C00000"/>
         </w:rPr>
         <w:t>Visualize this using a figure and show how the different parts make use of</w:t>
       </w:r>
       <w:r>
         <w:rPr>
           <w:i/>
+          <w:color w:val="C00000"/>
         </w:rPr>
         <w:t>/communicate with</w:t>
       </w:r>
       <w:r>
         <w:rPr>
           <w:i/>
+          <w:color w:val="C00000"/>
         </w:rPr>
         <w:t xml:space="preserve"> each other.</w:t>
       </w:r>
@@ -2097,35 +2205,41 @@
       <w:pPr>
         <w:rPr>
           <w:i/>
-        </w:rPr>
-      </w:pPr>
-      <w:r>
-        <w:rPr>
-          <w:i/>
+          <w:color w:val="C00000"/>
+        </w:rPr>
+      </w:pPr>
+      <w:r>
+        <w:rPr>
+          <w:i/>
+          <w:color w:val="C00000"/>
         </w:rPr>
         <w:t>For each component, provide a sub-chapter with more information about how that component works.</w:t>
       </w:r>
       <w:r>
         <w:rPr>
           <w:i/>
+          <w:color w:val="C00000"/>
         </w:rPr>
         <w:t xml:space="preserve"> You will not implement any frontend application in this </w:t>
       </w:r>
       <w:r>
         <w:rPr>
           <w:i/>
+          <w:color w:val="C00000"/>
         </w:rPr>
         <w:t>course</w:t>
       </w:r>
       <w:r>
         <w:rPr>
           <w:i/>
+          <w:color w:val="C00000"/>
         </w:rPr>
         <w:t xml:space="preserve">, so only give a brief description of how these works. </w:t>
       </w:r>
       <w:r>
         <w:rPr>
           <w:i/>
+          <w:color w:val="C00000"/>
         </w:rPr>
         <w:t>The backend application should be described in detail in the chapter Backend Application, so only describe that one briefly here as well.</w:t>
       </w:r>
@@ -2134,41 +2248,48 @@
       <w:pPr>
         <w:rPr>
           <w:i/>
-        </w:rPr>
-      </w:pPr>
-      <w:r>
-        <w:rPr>
-          <w:i/>
+          <w:color w:val="C00000"/>
+        </w:rPr>
+      </w:pPr>
+      <w:r>
+        <w:rPr>
+          <w:i/>
+          <w:color w:val="C00000"/>
         </w:rPr>
         <w:t xml:space="preserve">After </w:t>
       </w:r>
       <w:r>
         <w:rPr>
           <w:i/>
+          <w:color w:val="C00000"/>
         </w:rPr>
         <w:t xml:space="preserve">having </w:t>
       </w:r>
       <w:r>
         <w:rPr>
           <w:i/>
+          <w:color w:val="C00000"/>
         </w:rPr>
         <w:t xml:space="preserve">read this chapter, </w:t>
       </w:r>
       <w:r>
         <w:rPr>
           <w:i/>
+          <w:color w:val="C00000"/>
         </w:rPr>
         <w:t xml:space="preserve">the reader should have a broad (but shallow) understanding of the </w:t>
       </w:r>
       <w:r>
         <w:rPr>
           <w:i/>
+          <w:color w:val="C00000"/>
         </w:rPr>
         <w:t>entire platform</w:t>
       </w:r>
       <w:r>
         <w:rPr>
           <w:i/>
+          <w:color w:val="C00000"/>
         </w:rPr>
         <w:t>.</w:t>
       </w:r>
@@ -2232,8 +2353,16 @@
         <w:rPr>
           <w:rFonts w:cstheme="minorHAnsi"/>
         </w:rPr>
-        <w:t xml:space="preserve"> Liked_Post</w:t>
-      </w:r>
+        <w:t xml:space="preserve"> </w:t>
+      </w:r>
+      <w:proofErr w:type="spellStart"/>
+      <w:r>
+        <w:rPr>
+          <w:rFonts w:cstheme="minorHAnsi"/>
+        </w:rPr>
+        <w:t>Liked_Post</w:t>
+      </w:r>
+      <w:proofErr w:type="spellEnd"/>
       <w:r>
         <w:rPr>
           <w:rFonts w:cstheme="minorHAnsi"/>
@@ -2457,15 +2586,7 @@
         <w:rPr>
           <w:rFonts w:cstheme="minorHAnsi"/>
         </w:rPr>
-        <w:t xml:space="preserve"> Content, and the time </w:t>
-      </w:r>
-      <w:bookmarkStart w:id="3" w:name="_GoBack"/>
-      <w:bookmarkEnd w:id="3"/>
-      <w:r>
-        <w:rPr>
-          <w:rFonts w:cstheme="minorHAnsi"/>
-        </w:rPr>
-        <w:t>the comment</w:t>
+        <w:t xml:space="preserve"> Content, and the time the comment</w:t>
       </w:r>
       <w:r>
         <w:rPr>
@@ -2497,6 +2618,7 @@
         </w:rPr>
         <w:t>The ‘</w:t>
       </w:r>
+      <w:proofErr w:type="spellStart"/>
       <w:r>
         <w:rPr>
           <w:rFonts w:cstheme="minorHAnsi"/>
@@ -2504,6 +2626,7 @@
         </w:rPr>
         <w:t>Liked_Post</w:t>
       </w:r>
+      <w:proofErr w:type="spellEnd"/>
       <w:r>
         <w:rPr>
           <w:rFonts w:cstheme="minorHAnsi"/>
@@ -2602,36 +2725,28 @@
       <w:pPr>
         <w:rPr>
           <w:i/>
-        </w:rPr>
-      </w:pPr>
-      <w:r>
-        <w:rPr>
-          <w:i/>
-        </w:rPr>
-        <w:t xml:space="preserve">Describe </w:t>
-      </w:r>
-      <w:r>
-        <w:rPr>
-          <w:i/>
-        </w:rPr>
-        <w:t xml:space="preserve">the resources in detail. </w:t>
-      </w:r>
-      <w:r>
-        <w:rPr>
-          <w:i/>
-        </w:rPr>
-        <w:t>What attributes do they consist of? Showing an ER diagram might be a good way to visualize the resources?</w:t>
-      </w:r>
-    </w:p>
-    <w:p>
-      <w:pPr>
-        <w:rPr>
-          <w:i/>
-        </w:rPr>
-      </w:pPr>
-      <w:r>
-        <w:rPr>
-          <w:i/>
+          <w:color w:val="C00000"/>
+        </w:rPr>
+      </w:pPr>
+      <w:r>
+        <w:rPr>
+          <w:i/>
+          <w:color w:val="C00000"/>
+        </w:rPr>
+        <w:t>Describe the resources in detail. What attributes do they consist of? Showing an ER diagram might be a good way to visualize the resources?</w:t>
+      </w:r>
+    </w:p>
+    <w:p>
+      <w:pPr>
+        <w:rPr>
+          <w:i/>
+          <w:color w:val="C00000"/>
+        </w:rPr>
+      </w:pPr>
+      <w:r>
+        <w:rPr>
+          <w:i/>
+          <w:color w:val="C00000"/>
         </w:rPr>
         <w:t>After having read this chapter, the reader should know how the data stored on the platform is structured. If the reader is a new programmer that should start working on the platform, she should now know what she needs to know if she wants to change the resources or add more type of resources (e.g. know how to add a new table to the database with a relation to an existing table in the database).</w:t>
       </w:r>
@@ -2645,22 +2760,24 @@
       <w:pPr>
         <w:pStyle w:val="Heading1"/>
       </w:pPr>
-      <w:bookmarkStart w:id="4" w:name="_Toc528136265"/>
+      <w:bookmarkStart w:id="3" w:name="_Toc528136265"/>
       <w:r>
         <w:lastRenderedPageBreak/>
         <w:t>Backend Application</w:t>
       </w:r>
-      <w:bookmarkEnd w:id="4"/>
-    </w:p>
-    <w:p>
-      <w:pPr>
-        <w:rPr>
-          <w:i/>
-        </w:rPr>
-      </w:pPr>
-      <w:r>
-        <w:rPr>
-          <w:i/>
+      <w:bookmarkEnd w:id="3"/>
+    </w:p>
+    <w:p>
+      <w:pPr>
+        <w:rPr>
+          <w:i/>
+          <w:color w:val="C00000"/>
+        </w:rPr>
+      </w:pPr>
+      <w:r>
+        <w:rPr>
+          <w:i/>
+          <w:color w:val="C00000"/>
         </w:rPr>
         <w:t>Describe how you've implemented the backend application. Which language have you used? How has the code been structured? How does one start the application? Etc.</w:t>
       </w:r>
@@ -2674,6 +2791,7 @@
       <w:r>
         <w:rPr>
           <w:i/>
+          <w:color w:val="C00000"/>
         </w:rPr>
         <w:t>After having read this chapter, the reader should know how the backend application has been implemented. If the reader wants to add a new type of resource to the platform and implement CRUD operations for that one, the reader should now know precisely which files that should be created/extended to contain the new code dealing with the new resource.</w:t>
       </w:r>
@@ -2685,52 +2803,59 @@
       <w:pPr>
         <w:pStyle w:val="Heading1"/>
       </w:pPr>
-      <w:bookmarkStart w:id="5" w:name="_Toc528136266"/>
+      <w:bookmarkStart w:id="4" w:name="_Toc528136266"/>
       <w:r>
         <w:lastRenderedPageBreak/>
         <w:t>REST API</w:t>
       </w:r>
-      <w:bookmarkEnd w:id="5"/>
-    </w:p>
-    <w:p>
-      <w:pPr>
-        <w:rPr>
-          <w:i/>
-        </w:rPr>
-      </w:pPr>
-      <w:r>
-        <w:rPr>
-          <w:i/>
+      <w:bookmarkEnd w:id="4"/>
+    </w:p>
+    <w:p>
+      <w:pPr>
+        <w:rPr>
+          <w:i/>
+          <w:color w:val="C00000"/>
+        </w:rPr>
+      </w:pPr>
+      <w:r>
+        <w:rPr>
+          <w:i/>
+          <w:color w:val="C00000"/>
         </w:rPr>
         <w:t xml:space="preserve">This chapter should contain the specification for the REST API on your platform. It should contain enough information </w:t>
       </w:r>
       <w:r>
         <w:rPr>
           <w:i/>
+          <w:color w:val="C00000"/>
         </w:rPr>
         <w:t>for</w:t>
       </w:r>
       <w:r>
         <w:rPr>
           <w:i/>
+          <w:color w:val="C00000"/>
         </w:rPr>
         <w:t xml:space="preserve"> a new programmer </w:t>
       </w:r>
       <w:r>
         <w:rPr>
           <w:i/>
+          <w:color w:val="C00000"/>
         </w:rPr>
         <w:t>to</w:t>
       </w:r>
       <w:r>
         <w:rPr>
           <w:i/>
+          <w:color w:val="C00000"/>
         </w:rPr>
         <w:t xml:space="preserve"> start using the REST API without reading through the code on the backend application</w:t>
       </w:r>
       <w:r>
         <w:rPr>
           <w:i/>
+          <w:color w:val="C00000"/>
         </w:rPr>
         <w:t xml:space="preserve"> implementing the REST API.</w:t>
       </w:r>
@@ -2739,11 +2864,13 @@
       <w:pPr>
         <w:rPr>
           <w:i/>
-        </w:rPr>
-      </w:pPr>
-      <w:r>
-        <w:rPr>
-          <w:i/>
+          <w:color w:val="C00000"/>
+        </w:rPr>
+      </w:pPr>
+      <w:r>
+        <w:rPr>
+          <w:i/>
+          <w:color w:val="C00000"/>
         </w:rPr>
         <w:t>If you prefer, feel free to write this chapter in a separate document, and just provide a reference to that document in this chapter.</w:t>
       </w:r>
@@ -2752,11 +2879,13 @@
       <w:pPr>
         <w:rPr>
           <w:i/>
-        </w:rPr>
-      </w:pPr>
-      <w:r>
-        <w:rPr>
-          <w:i/>
+          <w:color w:val="C00000"/>
+        </w:rPr>
+      </w:pPr>
+      <w:r>
+        <w:rPr>
+          <w:i/>
+          <w:color w:val="C00000"/>
         </w:rPr>
         <w:t>You are recommended to look at how others have specified how their REST APIs work and then choose a way to describe your own REST API that you think is good. You can for example look at:</w:t>
       </w:r>
@@ -2770,11 +2899,15 @@
         </w:numPr>
         <w:rPr>
           <w:i/>
-        </w:rPr>
-      </w:pPr>
-      <w:r>
-        <w:rPr>
-          <w:i/>
+          <w:color w:val="2E74B5" w:themeColor="accent1" w:themeShade="BF"/>
+        </w:rPr>
+      </w:pPr>
+      <w:bookmarkStart w:id="5" w:name="_GoBack"/>
+      <w:bookmarkEnd w:id="5"/>
+      <w:r>
+        <w:rPr>
+          <w:i/>
+          <w:color w:val="C00000"/>
         </w:rPr>
         <w:t xml:space="preserve">Facebook: </w:t>
       </w:r>
@@ -2783,6 +2916,7 @@
           <w:rPr>
             <w:rStyle w:val="Hyperlink"/>
             <w:i/>
+            <w:color w:val="2E74B5" w:themeColor="accent1" w:themeShade="BF"/>
           </w:rPr>
           <w:t>https://developers.facebook.com/docs/graph-api/reference/v3.2/album</w:t>
         </w:r>
@@ -2790,6 +2924,7 @@
       <w:r>
         <w:rPr>
           <w:i/>
+          <w:color w:val="2E74B5" w:themeColor="accent1" w:themeShade="BF"/>
         </w:rPr>
         <w:t xml:space="preserve"> </w:t>
       </w:r>
@@ -2803,11 +2938,13 @@
         </w:numPr>
         <w:rPr>
           <w:i/>
-        </w:rPr>
-      </w:pPr>
-      <w:r>
-        <w:rPr>
-          <w:i/>
+          <w:color w:val="C00000"/>
+        </w:rPr>
+      </w:pPr>
+      <w:r>
+        <w:rPr>
+          <w:i/>
+          <w:color w:val="C00000"/>
         </w:rPr>
         <w:t xml:space="preserve">Google Calendar: </w:t>
       </w:r>
@@ -2816,6 +2953,7 @@
           <w:rPr>
             <w:rStyle w:val="Hyperlink"/>
             <w:i/>
+            <w:color w:val="2E74B5" w:themeColor="accent1" w:themeShade="BF"/>
           </w:rPr>
           <w:t>https://developers.google.com/calendar/v3/reference/calendars</w:t>
         </w:r>
@@ -2823,6 +2961,7 @@
       <w:r>
         <w:rPr>
           <w:i/>
+          <w:color w:val="2E74B5" w:themeColor="accent1" w:themeShade="BF"/>
         </w:rPr>
         <w:t xml:space="preserve"> </w:t>
       </w:r>
@@ -2836,11 +2975,13 @@
         </w:numPr>
         <w:rPr>
           <w:i/>
-        </w:rPr>
-      </w:pPr>
-      <w:r>
-        <w:rPr>
-          <w:i/>
+          <w:color w:val="C00000"/>
+        </w:rPr>
+      </w:pPr>
+      <w:r>
+        <w:rPr>
+          <w:i/>
+          <w:color w:val="C00000"/>
         </w:rPr>
         <w:t xml:space="preserve">GitHub Project: </w:t>
       </w:r>
@@ -2849,6 +2990,7 @@
           <w:rPr>
             <w:rStyle w:val="Hyperlink"/>
             <w:i/>
+            <w:color w:val="2E74B5" w:themeColor="accent1" w:themeShade="BF"/>
           </w:rPr>
           <w:t>https://developer.github.com/v3/projects/</w:t>
         </w:r>
@@ -2856,6 +2998,7 @@
       <w:r>
         <w:rPr>
           <w:i/>
+          <w:color w:val="2E74B5" w:themeColor="accent1" w:themeShade="BF"/>
         </w:rPr>
         <w:t xml:space="preserve"> </w:t>
       </w:r>
@@ -2941,7 +3084,7 @@
         <w:noProof/>
         <w:color w:val="5B9BD5" w:themeColor="accent1"/>
       </w:rPr>
-      <w:t>9</w:t>
+      <w:t>7</w:t>
     </w:r>
     <w:r>
       <w:rPr>
@@ -4967,7 +5110,7 @@
 </file>
 
 <file path=customXml/itemProps1.xml><?xml version="1.0" encoding="utf-8"?>
-<ds:datastoreItem xmlns:ds="http://schemas.openxmlformats.org/officeDocument/2006/customXml" ds:itemID="{D61E999B-0E18-411C-98BF-59EE3A6E51D7}">
+<ds:datastoreItem xmlns:ds="http://schemas.openxmlformats.org/officeDocument/2006/customXml" ds:itemID="{B93BA84C-95AF-4A25-96C1-CF7D8F7E2B17}">
   <ds:schemaRefs>
     <ds:schemaRef ds:uri="http://schemas.openxmlformats.org/officeDocument/2006/bibliography"/>
   </ds:schemaRefs>

</xml_diff>

<commit_message>
UML Diagram made better
</commit_message>
<xml_diff>
--- a/project-report.docx
+++ b/project-report.docx
@@ -10,6 +10,7 @@
           <w:docPartUnique/>
         </w:docPartObj>
       </w:sdtPr>
+      <w:sdtEndPr/>
       <w:sdtContent>
         <w:p>
           <w:r>
@@ -1156,9 +1157,11 @@
     </w:p>
     <w:p/>
     <w:p>
+      <w:proofErr w:type="spellStart"/>
       <w:r>
         <w:t>CityForum</w:t>
       </w:r>
+      <w:proofErr w:type="spellEnd"/>
       <w:r>
         <w:t xml:space="preserve"> </w:t>
       </w:r>
@@ -1184,13 +1187,29 @@
         <w:t xml:space="preserve"> write about anything</w:t>
       </w:r>
       <w:r>
-        <w:t xml:space="preserve">. The post will then pop up for all the users who live in the same city.  They can then comment and like/dislike this post. This app is similar to another popular forum app that is called “Jodel”. </w:t>
+        <w:t>. The post will then pop up for all the users who live in the same city.  They can then comment and like/dislike this post. This app is similar to another popular forum app that is called “</w:t>
+      </w:r>
+      <w:proofErr w:type="spellStart"/>
+      <w:r>
+        <w:t>Jodel</w:t>
+      </w:r>
+      <w:proofErr w:type="spellEnd"/>
+      <w:r>
+        <w:t xml:space="preserve">”. </w:t>
       </w:r>
       <w:r>
         <w:t>The d</w:t>
       </w:r>
       <w:r>
-        <w:t xml:space="preserve">ifference here is that in Jodel, </w:t>
+        <w:t xml:space="preserve">ifference here is that in </w:t>
+      </w:r>
+      <w:proofErr w:type="spellStart"/>
+      <w:r>
+        <w:t>Jodel</w:t>
+      </w:r>
+      <w:proofErr w:type="spellEnd"/>
+      <w:r>
+        <w:t xml:space="preserve">, </w:t>
       </w:r>
       <w:r>
         <w:t>every user is anonymous</w:t>
@@ -1207,8 +1226,13 @@
       <w:r>
         <w:t xml:space="preserve"> profile. In </w:t>
       </w:r>
-      <w:r>
-        <w:t xml:space="preserve">CityForum </w:t>
+      <w:proofErr w:type="spellStart"/>
+      <w:r>
+        <w:t>CityForum</w:t>
+      </w:r>
+      <w:proofErr w:type="spellEnd"/>
+      <w:r>
+        <w:t xml:space="preserve"> </w:t>
       </w:r>
       <w:r>
         <w:t>users will have their own username and profile where they can have a picture and a textbox where they can write whatever they want for people who visits their profile to see.</w:t>
@@ -1216,8 +1240,13 @@
       <w:r>
         <w:t xml:space="preserve"> In this way, </w:t>
       </w:r>
-      <w:r>
-        <w:t xml:space="preserve">CityForum </w:t>
+      <w:proofErr w:type="spellStart"/>
+      <w:r>
+        <w:t>CityForum</w:t>
+      </w:r>
+      <w:proofErr w:type="spellEnd"/>
+      <w:r>
+        <w:t xml:space="preserve"> </w:t>
       </w:r>
       <w:r>
         <w:t xml:space="preserve">makes the experience more personal, users can recognize </w:t>
@@ -1781,6 +1810,7 @@
           <w:szCs w:val="28"/>
         </w:rPr>
       </w:pPr>
+      <w:proofErr w:type="spellStart"/>
       <w:r>
         <w:rPr>
           <w:sz w:val="28"/>
@@ -1793,21 +1823,29 @@
           <w:sz w:val="28"/>
           <w:szCs w:val="28"/>
         </w:rPr>
-        <w:t xml:space="preserve">orum is part of a platform that consists of </w:t>
-      </w:r>
+        <w:t>orum</w:t>
+      </w:r>
+      <w:proofErr w:type="spellEnd"/>
       <w:r>
         <w:rPr>
           <w:sz w:val="28"/>
           <w:szCs w:val="28"/>
         </w:rPr>
-        <w:t>three different components</w:t>
-      </w:r>
-      <w:r>
-        <w:rPr>
-          <w:i/>
+        <w:t xml:space="preserve"> is part of a platform that consists of </w:t>
+      </w:r>
+      <w:r>
+        <w:rPr>
           <w:sz w:val="28"/>
           <w:szCs w:val="28"/>
         </w:rPr>
+        <w:t>three different components</w:t>
+      </w:r>
+      <w:r>
+        <w:rPr>
+          <w:i/>
+          <w:sz w:val="28"/>
+          <w:szCs w:val="28"/>
+        </w:rPr>
         <w:t>.</w:t>
       </w:r>
     </w:p>
@@ -2187,20 +2225,44 @@
         <w:rPr>
           <w:rFonts w:cstheme="minorHAnsi"/>
         </w:rPr>
-        <w:t xml:space="preserve"> and</w:t>
-      </w:r>
+        <w:t xml:space="preserve"> </w:t>
+      </w:r>
+      <w:proofErr w:type="spellStart"/>
       <w:r>
         <w:rPr>
           <w:rFonts w:cstheme="minorHAnsi"/>
         </w:rPr>
-        <w:t xml:space="preserve"> Liked_Post</w:t>
+        <w:t>Like</w:t>
       </w:r>
       <w:r>
         <w:rPr>
           <w:rFonts w:cstheme="minorHAnsi"/>
         </w:rPr>
+        <w:t>_Post</w:t>
+      </w:r>
+      <w:proofErr w:type="spellEnd"/>
+      <w:r>
+        <w:rPr>
+          <w:rFonts w:cstheme="minorHAnsi"/>
+        </w:rPr>
+        <w:t xml:space="preserve">, and </w:t>
+      </w:r>
+      <w:proofErr w:type="spellStart"/>
+      <w:r>
+        <w:rPr>
+          <w:rFonts w:cstheme="minorHAnsi"/>
+        </w:rPr>
+        <w:t>Like_Comment</w:t>
+      </w:r>
+      <w:proofErr w:type="spellEnd"/>
+      <w:r>
+        <w:rPr>
+          <w:rFonts w:cstheme="minorHAnsi"/>
+        </w:rPr>
         <w:t xml:space="preserve">. </w:t>
       </w:r>
+      <w:bookmarkStart w:id="3" w:name="_GoBack"/>
+      <w:bookmarkEnd w:id="3"/>
     </w:p>
     <w:p>
       <w:pPr>
@@ -2450,6 +2512,7 @@
         </w:rPr>
         <w:t>The ‘</w:t>
       </w:r>
+      <w:proofErr w:type="spellStart"/>
       <w:r>
         <w:rPr>
           <w:rFonts w:cstheme="minorHAnsi"/>
@@ -2464,11 +2527,81 @@
         </w:rPr>
         <w:t>_Post</w:t>
       </w:r>
+      <w:proofErr w:type="spellEnd"/>
       <w:r>
         <w:rPr>
           <w:rFonts w:cstheme="minorHAnsi"/>
         </w:rPr>
-        <w:t>’ entity is used so that a user can only like/dislike a post once. With the attributes ID, User ID, and Post ID</w:t>
+        <w:t>’ entity is used so that a user can only like/dislike a pos</w:t>
+      </w:r>
+      <w:r>
+        <w:rPr>
+          <w:rFonts w:cstheme="minorHAnsi"/>
+        </w:rPr>
+        <w:t xml:space="preserve">t once. With the attributes </w:t>
+      </w:r>
+      <w:r>
+        <w:rPr>
+          <w:rFonts w:cstheme="minorHAnsi"/>
+        </w:rPr>
+        <w:t>Post ID</w:t>
+      </w:r>
+      <w:r>
+        <w:rPr>
+          <w:rFonts w:cstheme="minorHAnsi"/>
+        </w:rPr>
+        <w:t>, and User ID</w:t>
+      </w:r>
+      <w:r>
+        <w:rPr>
+          <w:rFonts w:cstheme="minorHAnsi"/>
+        </w:rPr>
+        <w:t>.</w:t>
+      </w:r>
+      <w:r>
+        <w:rPr>
+          <w:rFonts w:cstheme="minorHAnsi"/>
+        </w:rPr>
+        <w:br/>
+      </w:r>
+    </w:p>
+    <w:p>
+      <w:pPr>
+        <w:pStyle w:val="ListParagraph"/>
+        <w:numPr>
+          <w:ilvl w:val="0"/>
+          <w:numId w:val="6"/>
+        </w:numPr>
+        <w:rPr>
+          <w:rFonts w:cstheme="minorHAnsi"/>
+        </w:rPr>
+      </w:pPr>
+      <w:r>
+        <w:rPr>
+          <w:rFonts w:cstheme="minorHAnsi"/>
+        </w:rPr>
+        <w:t>The ‘</w:t>
+      </w:r>
+      <w:proofErr w:type="spellStart"/>
+      <w:r>
+        <w:rPr>
+          <w:rFonts w:cstheme="minorHAnsi"/>
+          <w:b/>
+        </w:rPr>
+        <w:t>Like_Comment</w:t>
+      </w:r>
+      <w:proofErr w:type="spellEnd"/>
+      <w:r>
+        <w:rPr>
+          <w:rFonts w:cstheme="minorHAnsi"/>
+        </w:rPr>
+        <w:t>’</w:t>
+      </w:r>
+      <w:r>
+        <w:rPr>
+          <w:rFonts w:cstheme="minorHAnsi"/>
+        </w:rPr>
+        <w:t xml:space="preserve"> entity is used so that a user can only like/dislike a comment once. With the attributes Comment ID, and User ID.</w:t>
       </w:r>
     </w:p>
     <w:p>
@@ -2483,9 +2616,9 @@
           <w:lang w:val="sv-SE" w:eastAsia="sv-SE"/>
         </w:rPr>
         <w:drawing>
-          <wp:inline distT="0" distB="0" distL="0" distR="0" wp14:anchorId="1BBDD885" wp14:editId="1C1C8BF4">
-            <wp:extent cx="5540991" cy="3918255"/>
-            <wp:effectExtent l="0" t="0" r="3175" b="6350"/>
+          <wp:inline distT="0" distB="0" distL="0" distR="0" wp14:anchorId="1BBDD885" wp14:editId="38A70594">
+            <wp:extent cx="5551602" cy="3925758"/>
+            <wp:effectExtent l="0" t="0" r="0" b="0"/>
             <wp:docPr id="2" name="Picture 2"/>
             <wp:cNvGraphicFramePr>
               <a:graphicFrameLocks xmlns:a="http://schemas.openxmlformats.org/drawingml/2006/main" noChangeAspect="1"/>
@@ -2512,7 +2645,7 @@
                   <pic:spPr>
                     <a:xfrm>
                       <a:off x="0" y="0"/>
-                      <a:ext cx="5551602" cy="3925759"/>
+                      <a:ext cx="5551602" cy="3925758"/>
                     </a:xfrm>
                     <a:prstGeom prst="rect">
                       <a:avLst/>
@@ -2554,7 +2687,10 @@
         <w:t xml:space="preserve"> </w:t>
       </w:r>
       <w:r>
-        <w:t>Solid line indicating relationship, and dotted arrow indicating dependency. A comment need a post to be created, and as such is dependent on Post.</w:t>
+        <w:t>Solid line indicat</w:t>
+      </w:r>
+      <w:r>
+        <w:t>ing relationship. FK meaning Foreign Key, and PK meaning Primary Key.</w:t>
       </w:r>
     </w:p>
     <w:p/>
@@ -2570,7 +2706,6 @@
           <w:i/>
           <w:color w:val="C00000"/>
         </w:rPr>
-        <w:lastRenderedPageBreak/>
         <w:t>Describe the resources in detail. What attributes do they consist of? Showing an ER diagram might be a good way to visualize the resources?</w:t>
       </w:r>
     </w:p>
@@ -2598,12 +2733,12 @@
       <w:pPr>
         <w:pStyle w:val="Heading1"/>
       </w:pPr>
-      <w:bookmarkStart w:id="3" w:name="_Toc528136265"/>
+      <w:bookmarkStart w:id="4" w:name="_Toc528136265"/>
       <w:r>
         <w:lastRenderedPageBreak/>
         <w:t>Backend Application</w:t>
       </w:r>
-      <w:bookmarkEnd w:id="3"/>
+      <w:bookmarkEnd w:id="4"/>
     </w:p>
     <w:p>
       <w:pPr>
@@ -2641,12 +2776,12 @@
       <w:pPr>
         <w:pStyle w:val="Heading1"/>
       </w:pPr>
-      <w:bookmarkStart w:id="4" w:name="_Toc528136266"/>
+      <w:bookmarkStart w:id="5" w:name="_Toc528136266"/>
       <w:r>
         <w:lastRenderedPageBreak/>
         <w:t>REST API</w:t>
       </w:r>
-      <w:bookmarkEnd w:id="4"/>
+      <w:bookmarkEnd w:id="5"/>
     </w:p>
     <w:p/>
     <w:p>
@@ -2950,7 +3085,21 @@
         <w:rPr>
           <w:sz w:val="24"/>
         </w:rPr>
-        <w:t>user content (description and profie picture)</w:t>
+        <w:t xml:space="preserve">user content (description and </w:t>
+      </w:r>
+      <w:proofErr w:type="spellStart"/>
+      <w:r>
+        <w:rPr>
+          <w:sz w:val="24"/>
+        </w:rPr>
+        <w:t>profie</w:t>
+      </w:r>
+      <w:proofErr w:type="spellEnd"/>
+      <w:r>
+        <w:rPr>
+          <w:sz w:val="24"/>
+        </w:rPr>
+        <w:t xml:space="preserve"> picture)</w:t>
       </w:r>
     </w:p>
     <w:p>
@@ -3292,8 +3441,13 @@
           </w:p>
           <w:p>
             <w:r>
-              <w:t>content-type: application/json</w:t>
-            </w:r>
+              <w:t>content-type: application/</w:t>
+            </w:r>
+            <w:proofErr w:type="spellStart"/>
+            <w:r>
+              <w:t>json</w:t>
+            </w:r>
+            <w:proofErr w:type="spellEnd"/>
           </w:p>
           <w:p>
             <w:r>
@@ -3318,7 +3472,23 @@
               <w:t>’</w:t>
             </w:r>
             <w:r>
-              <w:t>, likecount: 7, dislikecount; 9, time: 467546546}, …]</w:t>
+              <w:t xml:space="preserve">, </w:t>
+            </w:r>
+            <w:proofErr w:type="spellStart"/>
+            <w:r>
+              <w:t>likecount</w:t>
+            </w:r>
+            <w:proofErr w:type="spellEnd"/>
+            <w:r>
+              <w:t xml:space="preserve">: 7, </w:t>
+            </w:r>
+            <w:proofErr w:type="spellStart"/>
+            <w:r>
+              <w:t>dislikecount</w:t>
+            </w:r>
+            <w:proofErr w:type="spellEnd"/>
+            <w:r>
+              <w:t>; 9, time: 467546546}, …]</w:t>
             </w:r>
           </w:p>
           <w:p>
@@ -3514,9 +3684,11 @@
             <w:tcW w:w="3132" w:type="dxa"/>
           </w:tcPr>
           <w:p>
+            <w:proofErr w:type="spellStart"/>
             <w:r>
               <w:t>Int</w:t>
             </w:r>
+            <w:proofErr w:type="spellEnd"/>
           </w:p>
         </w:tc>
         <w:tc>
@@ -3525,8 +3697,13 @@
           </w:tcPr>
           <w:p>
             <w:r>
-              <w:t>id of the post sent in the uri</w:t>
-            </w:r>
+              <w:t xml:space="preserve">id of the post sent in the </w:t>
+            </w:r>
+            <w:proofErr w:type="spellStart"/>
+            <w:r>
+              <w:t>uri</w:t>
+            </w:r>
+            <w:proofErr w:type="spellEnd"/>
           </w:p>
         </w:tc>
       </w:tr>
@@ -3576,8 +3753,13 @@
           </w:p>
           <w:p>
             <w:r>
-              <w:t>content-type: application/json</w:t>
-            </w:r>
+              <w:t>content-type: application/</w:t>
+            </w:r>
+            <w:proofErr w:type="spellStart"/>
+            <w:r>
+              <w:t>json</w:t>
+            </w:r>
+            <w:proofErr w:type="spellEnd"/>
           </w:p>
           <w:p>
             <w:r>
@@ -3595,13 +3777,23 @@
             </w:r>
           </w:p>
           <w:p>
-            <w:r>
-              <w:t>likeCount: 4</w:t>
-            </w:r>
-          </w:p>
-          <w:p>
-            <w:r>
-              <w:t>dislikeCount: 3</w:t>
+            <w:proofErr w:type="spellStart"/>
+            <w:r>
+              <w:t>likeCount</w:t>
+            </w:r>
+            <w:proofErr w:type="spellEnd"/>
+            <w:r>
+              <w:t>: 4</w:t>
+            </w:r>
+          </w:p>
+          <w:p>
+            <w:proofErr w:type="spellStart"/>
+            <w:r>
+              <w:t>dislikeCount</w:t>
+            </w:r>
+            <w:proofErr w:type="spellEnd"/>
+            <w:r>
+              <w:t>: 3</w:t>
             </w:r>
           </w:p>
           <w:p>
@@ -3676,10 +3868,7 @@
     <w:p/>
     <w:p/>
     <w:p/>
-    <w:p>
-      <w:bookmarkStart w:id="5" w:name="_GoBack"/>
-      <w:bookmarkEnd w:id="5"/>
-    </w:p>
+    <w:p/>
     <w:p>
       <w:pPr>
         <w:pStyle w:val="Subtitle"/>
@@ -3836,9 +4025,11 @@
             <w:tcW w:w="3132" w:type="dxa"/>
           </w:tcPr>
           <w:p>
+            <w:proofErr w:type="spellStart"/>
             <w:r>
               <w:t>Int</w:t>
             </w:r>
+            <w:proofErr w:type="spellEnd"/>
           </w:p>
         </w:tc>
         <w:tc>
@@ -3871,9 +4062,11 @@
             <w:tcW w:w="3132" w:type="dxa"/>
           </w:tcPr>
           <w:p>
+            <w:proofErr w:type="spellStart"/>
             <w:r>
               <w:t>Int</w:t>
             </w:r>
+            <w:proofErr w:type="spellEnd"/>
           </w:p>
         </w:tc>
         <w:tc>
@@ -3967,8 +4160,13 @@
           </w:tcPr>
           <w:p>
             <w:r>
-              <w:t>content-type: application/json</w:t>
-            </w:r>
+              <w:t>content-type: application/</w:t>
+            </w:r>
+            <w:proofErr w:type="spellStart"/>
+            <w:r>
+              <w:t>json</w:t>
+            </w:r>
+            <w:proofErr w:type="spellEnd"/>
           </w:p>
           <w:p>
             <w:r>
@@ -4310,9 +4508,11 @@
             <w:tcW w:w="3132" w:type="dxa"/>
           </w:tcPr>
           <w:p>
+            <w:proofErr w:type="spellStart"/>
             <w:r>
               <w:t>Int</w:t>
             </w:r>
+            <w:proofErr w:type="spellEnd"/>
           </w:p>
         </w:tc>
         <w:tc>
@@ -4324,8 +4524,13 @@
               <w:t xml:space="preserve">id of the post </w:t>
             </w:r>
             <w:r>
-              <w:t>sent in the uri</w:t>
-            </w:r>
+              <w:t xml:space="preserve">sent in the </w:t>
+            </w:r>
+            <w:proofErr w:type="spellStart"/>
+            <w:r>
+              <w:t>uri</w:t>
+            </w:r>
+            <w:proofErr w:type="spellEnd"/>
           </w:p>
         </w:tc>
       </w:tr>
@@ -4760,9 +4965,11 @@
             <w:tcW w:w="3132" w:type="dxa"/>
           </w:tcPr>
           <w:p>
+            <w:proofErr w:type="spellStart"/>
             <w:r>
               <w:t>Int</w:t>
             </w:r>
+            <w:proofErr w:type="spellEnd"/>
           </w:p>
         </w:tc>
         <w:tc>
@@ -4771,8 +4978,13 @@
           </w:tcPr>
           <w:p>
             <w:r>
-              <w:t>id of the post sent in the uri</w:t>
-            </w:r>
+              <w:t xml:space="preserve">id of the post sent in the </w:t>
+            </w:r>
+            <w:proofErr w:type="spellStart"/>
+            <w:r>
+              <w:t>uri</w:t>
+            </w:r>
+            <w:proofErr w:type="spellEnd"/>
           </w:p>
         </w:tc>
       </w:tr>
@@ -4832,12 +5044,33 @@
           </w:p>
           <w:p>
             <w:r>
-              <w:t>content-type: application/json</w:t>
-            </w:r>
-          </w:p>
-          <w:p>
-            <w:r>
-              <w:t>[{comment-id: 43, user-id: 37, post-id: 123, content: ‘here is some content’, likecount: 7, dislikecount; 9, time: 467546546}, …]</w:t>
+              <w:t>content-type: application/</w:t>
+            </w:r>
+            <w:proofErr w:type="spellStart"/>
+            <w:r>
+              <w:t>json</w:t>
+            </w:r>
+            <w:proofErr w:type="spellEnd"/>
+          </w:p>
+          <w:p>
+            <w:r>
+              <w:t xml:space="preserve">[{comment-id: 43, user-id: 37, post-id: 123, content: ‘here is some content’, </w:t>
+            </w:r>
+            <w:proofErr w:type="spellStart"/>
+            <w:r>
+              <w:t>likecount</w:t>
+            </w:r>
+            <w:proofErr w:type="spellEnd"/>
+            <w:r>
+              <w:t xml:space="preserve">: 7, </w:t>
+            </w:r>
+            <w:proofErr w:type="spellStart"/>
+            <w:r>
+              <w:t>dislikecount</w:t>
+            </w:r>
+            <w:proofErr w:type="spellEnd"/>
+            <w:r>
+              <w:t>; 9, time: 467546546}, …]</w:t>
             </w:r>
           </w:p>
           <w:p>
@@ -5019,9 +5252,11 @@
             <w:tcW w:w="3132" w:type="dxa"/>
           </w:tcPr>
           <w:p>
+            <w:proofErr w:type="spellStart"/>
             <w:r>
               <w:t>Int</w:t>
             </w:r>
+            <w:proofErr w:type="spellEnd"/>
           </w:p>
         </w:tc>
         <w:tc>
@@ -5030,7 +5265,15 @@
           </w:tcPr>
           <w:p>
             <w:r>
-              <w:t xml:space="preserve">Id of the comment sent in the uri </w:t>
+              <w:t xml:space="preserve">Id of the comment sent in the </w:t>
+            </w:r>
+            <w:proofErr w:type="spellStart"/>
+            <w:r>
+              <w:t>uri</w:t>
+            </w:r>
+            <w:proofErr w:type="spellEnd"/>
+            <w:r>
+              <w:t xml:space="preserve"> </w:t>
             </w:r>
           </w:p>
         </w:tc>
@@ -5082,8 +5325,13 @@
           </w:p>
           <w:p>
             <w:r>
-              <w:t>content-type: application/json</w:t>
-            </w:r>
+              <w:t>content-type: application/</w:t>
+            </w:r>
+            <w:proofErr w:type="spellStart"/>
+            <w:r>
+              <w:t>json</w:t>
+            </w:r>
+            <w:proofErr w:type="spellEnd"/>
           </w:p>
           <w:p>
             <w:r>
@@ -5106,13 +5354,23 @@
             </w:r>
           </w:p>
           <w:p>
-            <w:r>
-              <w:t>likeCount: 2</w:t>
-            </w:r>
-          </w:p>
-          <w:p>
-            <w:r>
-              <w:t>dislikeCount: 10</w:t>
+            <w:proofErr w:type="spellStart"/>
+            <w:r>
+              <w:t>likeCount</w:t>
+            </w:r>
+            <w:proofErr w:type="spellEnd"/>
+            <w:r>
+              <w:t>: 2</w:t>
+            </w:r>
+          </w:p>
+          <w:p>
+            <w:proofErr w:type="spellStart"/>
+            <w:r>
+              <w:t>dislikeCount</w:t>
+            </w:r>
+            <w:proofErr w:type="spellEnd"/>
+            <w:r>
+              <w:t>: 10</w:t>
             </w:r>
           </w:p>
           <w:p>
@@ -5383,9 +5641,11 @@
             <w:tcW w:w="3132" w:type="dxa"/>
           </w:tcPr>
           <w:p>
+            <w:proofErr w:type="spellStart"/>
             <w:r>
               <w:t>Int</w:t>
             </w:r>
+            <w:proofErr w:type="spellEnd"/>
           </w:p>
         </w:tc>
         <w:tc>
@@ -5421,9 +5681,11 @@
             <w:tcW w:w="3132" w:type="dxa"/>
           </w:tcPr>
           <w:p>
+            <w:proofErr w:type="spellStart"/>
             <w:r>
               <w:t>Int</w:t>
             </w:r>
+            <w:proofErr w:type="spellEnd"/>
           </w:p>
         </w:tc>
         <w:tc>
@@ -5520,8 +5782,13 @@
           </w:tcPr>
           <w:p>
             <w:r>
-              <w:t>content-type: application/json</w:t>
-            </w:r>
+              <w:t>content-type: application/</w:t>
+            </w:r>
+            <w:proofErr w:type="spellStart"/>
+            <w:r>
+              <w:t>json</w:t>
+            </w:r>
+            <w:proofErr w:type="spellEnd"/>
           </w:p>
           <w:p>
             <w:r>
@@ -5872,9 +6139,11 @@
             <w:tcW w:w="3132" w:type="dxa"/>
           </w:tcPr>
           <w:p>
+            <w:proofErr w:type="spellStart"/>
             <w:r>
               <w:t>Int</w:t>
             </w:r>
+            <w:proofErr w:type="spellEnd"/>
           </w:p>
         </w:tc>
         <w:tc>
@@ -5883,7 +6152,15 @@
           </w:tcPr>
           <w:p>
             <w:r>
-              <w:t xml:space="preserve">Id of the comment sent in the uri </w:t>
+              <w:t xml:space="preserve">Id of the comment sent in the </w:t>
+            </w:r>
+            <w:proofErr w:type="spellStart"/>
+            <w:r>
+              <w:t>uri</w:t>
+            </w:r>
+            <w:proofErr w:type="spellEnd"/>
+            <w:r>
+              <w:t xml:space="preserve"> </w:t>
             </w:r>
           </w:p>
         </w:tc>
@@ -6273,9 +6550,11 @@
             <w:tcW w:w="3132" w:type="dxa"/>
           </w:tcPr>
           <w:p>
+            <w:proofErr w:type="spellStart"/>
             <w:r>
               <w:t>Int</w:t>
             </w:r>
+            <w:proofErr w:type="spellEnd"/>
           </w:p>
         </w:tc>
         <w:tc>
@@ -6287,8 +6566,13 @@
               <w:t>id of the user</w:t>
             </w:r>
             <w:r>
-              <w:t xml:space="preserve"> sent in the uri</w:t>
-            </w:r>
+              <w:t xml:space="preserve"> sent in the </w:t>
+            </w:r>
+            <w:proofErr w:type="spellStart"/>
+            <w:r>
+              <w:t>uri</w:t>
+            </w:r>
+            <w:proofErr w:type="spellEnd"/>
           </w:p>
         </w:tc>
       </w:tr>
@@ -6347,17 +6631,38 @@
           </w:p>
           <w:p>
             <w:r>
-              <w:t>content-type: application/json</w:t>
-            </w:r>
-          </w:p>
-          <w:p>
-            <w:r>
-              <w:t>name: “Sten”</w:t>
-            </w:r>
-          </w:p>
-          <w:p>
-            <w:r>
-              <w:t>description: “Hejsan”</w:t>
+              <w:t>content-type: application/</w:t>
+            </w:r>
+            <w:proofErr w:type="spellStart"/>
+            <w:r>
+              <w:t>json</w:t>
+            </w:r>
+            <w:proofErr w:type="spellEnd"/>
+          </w:p>
+          <w:p>
+            <w:r>
+              <w:t>name: “</w:t>
+            </w:r>
+            <w:proofErr w:type="spellStart"/>
+            <w:r>
+              <w:t>Sten</w:t>
+            </w:r>
+            <w:proofErr w:type="spellEnd"/>
+            <w:r>
+              <w:t>”</w:t>
+            </w:r>
+          </w:p>
+          <w:p>
+            <w:r>
+              <w:t>description: “</w:t>
+            </w:r>
+            <w:proofErr w:type="spellStart"/>
+            <w:r>
+              <w:t>Hejsan</w:t>
+            </w:r>
+            <w:proofErr w:type="spellEnd"/>
+            <w:r>
+              <w:t>”</w:t>
             </w:r>
           </w:p>
           <w:p/>
@@ -6701,9 +7006,11 @@
             <w:tcW w:w="3132" w:type="dxa"/>
           </w:tcPr>
           <w:p>
+            <w:proofErr w:type="spellStart"/>
             <w:r>
               <w:t>Int</w:t>
             </w:r>
+            <w:proofErr w:type="spellEnd"/>
           </w:p>
         </w:tc>
         <w:tc>
@@ -6715,8 +7022,13 @@
               <w:t>id of the user</w:t>
             </w:r>
             <w:r>
-              <w:t xml:space="preserve"> sent in the uri</w:t>
-            </w:r>
+              <w:t xml:space="preserve"> sent in the </w:t>
+            </w:r>
+            <w:proofErr w:type="spellStart"/>
+            <w:r>
+              <w:t>uri</w:t>
+            </w:r>
+            <w:proofErr w:type="spellEnd"/>
           </w:p>
         </w:tc>
       </w:tr>
@@ -6797,8 +7109,13 @@
           </w:tcPr>
           <w:p>
             <w:r>
-              <w:t>content-type: application/json</w:t>
-            </w:r>
+              <w:t>content-type: application/</w:t>
+            </w:r>
+            <w:proofErr w:type="spellStart"/>
+            <w:r>
+              <w:t>json</w:t>
+            </w:r>
+            <w:proofErr w:type="spellEnd"/>
           </w:p>
           <w:p>
             <w:r>
@@ -6878,11 +7195,13 @@
           </w:p>
           <w:p>
             <w:r>
-              <w:t>content-ty</w:t>
-            </w:r>
-            <w:r>
-              <w:t>pe: application/json</w:t>
-            </w:r>
+              <w:t>content-type: application/</w:t>
+            </w:r>
+            <w:proofErr w:type="spellStart"/>
+            <w:r>
+              <w:t>json</w:t>
+            </w:r>
+            <w:proofErr w:type="spellEnd"/>
           </w:p>
         </w:tc>
       </w:tr>
@@ -7071,13 +7390,7 @@
               <w:rPr>
                 <w:sz w:val="24"/>
               </w:rPr>
-              <w:t>POST</w:t>
-            </w:r>
-            <w:r>
-              <w:rPr>
-                <w:sz w:val="24"/>
-              </w:rPr>
-              <w:t xml:space="preserve"> /users</w:t>
+              <w:t>POST /users</w:t>
             </w:r>
           </w:p>
         </w:tc>
@@ -7347,8 +7660,13 @@
           </w:tcPr>
           <w:p>
             <w:r>
-              <w:t>content-type: application/json</w:t>
-            </w:r>
+              <w:t>content-type: application/</w:t>
+            </w:r>
+            <w:proofErr w:type="spellStart"/>
+            <w:r>
+              <w:t>json</w:t>
+            </w:r>
+            <w:proofErr w:type="spellEnd"/>
           </w:p>
           <w:p>
             <w:r>
@@ -7357,19 +7675,7 @@
           </w:p>
           <w:p>
             <w:r>
-              <w:t xml:space="preserve"> “</w:t>
-            </w:r>
-            <w:r>
-              <w:t>user-name</w:t>
-            </w:r>
-            <w:r>
-              <w:t>”: “</w:t>
-            </w:r>
-            <w:r>
-              <w:t>Alice</w:t>
-            </w:r>
-            <w:r>
-              <w:t>”</w:t>
+              <w:t xml:space="preserve"> “user-name”: “Alice”</w:t>
             </w:r>
           </w:p>
           <w:p>
@@ -7412,22 +7718,7 @@
     </w:p>
     <w:p>
       <w:r>
-        <w:t xml:space="preserve">If successfully </w:t>
-      </w:r>
-      <w:r>
-        <w:t>created</w:t>
-      </w:r>
-      <w:r>
-        <w:t xml:space="preserve"> user, response </w:t>
-      </w:r>
-      <w:r>
-        <w:t>contains status 201</w:t>
-      </w:r>
-      <w:r>
-        <w:t xml:space="preserve"> </w:t>
-      </w:r>
-      <w:r>
-        <w:t>and the new user</w:t>
+        <w:t>If successfully created user, response contains status 201 and the new user</w:t>
       </w:r>
     </w:p>
     <w:tbl>
@@ -7455,8 +7746,13 @@
           </w:p>
           <w:p>
             <w:r>
-              <w:t>content-type: application/json</w:t>
-            </w:r>
+              <w:t>content-type: application/</w:t>
+            </w:r>
+            <w:proofErr w:type="spellStart"/>
+            <w:r>
+              <w:t>json</w:t>
+            </w:r>
+            <w:proofErr w:type="spellEnd"/>
           </w:p>
           <w:p>
             <w:r>
@@ -7491,10 +7787,7 @@
     </w:p>
     <w:p>
       <w:r>
-        <w:t>If user</w:t>
-      </w:r>
-      <w:r>
-        <w:t xml:space="preserve">-name or email is already taken </w:t>
+        <w:t xml:space="preserve">If user-name or email is already taken </w:t>
       </w:r>
     </w:p>
     <w:tbl>
@@ -7731,9 +8024,11 @@
             <w:tcW w:w="3132" w:type="dxa"/>
           </w:tcPr>
           <w:p>
+            <w:proofErr w:type="spellStart"/>
             <w:r>
               <w:t>Int</w:t>
             </w:r>
+            <w:proofErr w:type="spellEnd"/>
           </w:p>
         </w:tc>
         <w:tc>
@@ -7745,8 +8040,13 @@
               <w:t>id of the user</w:t>
             </w:r>
             <w:r>
-              <w:t xml:space="preserve"> sent in the uri</w:t>
-            </w:r>
+              <w:t xml:space="preserve"> sent in the </w:t>
+            </w:r>
+            <w:proofErr w:type="spellStart"/>
+            <w:r>
+              <w:t>uri</w:t>
+            </w:r>
+            <w:proofErr w:type="spellEnd"/>
           </w:p>
         </w:tc>
       </w:tr>
@@ -10604,7 +10904,7 @@
 </file>
 
 <file path=customXml/itemProps1.xml><?xml version="1.0" encoding="utf-8"?>
-<ds:datastoreItem xmlns:ds="http://schemas.openxmlformats.org/officeDocument/2006/customXml" ds:itemID="{75CC2CDF-5114-43B6-B10B-39ED26FC2962}">
+<ds:datastoreItem xmlns:ds="http://schemas.openxmlformats.org/officeDocument/2006/customXml" ds:itemID="{E37B6515-84BA-44A3-997C-FBE2A0B2BD31}">
   <ds:schemaRefs>
     <ds:schemaRef ds:uri="http://schemas.openxmlformats.org/officeDocument/2006/bibliography"/>
   </ds:schemaRefs>

</xml_diff>

<commit_message>
Removed stored salt on DB
</commit_message>
<xml_diff>
--- a/project-report.docx
+++ b/project-report.docx
@@ -2261,8 +2261,6 @@
         </w:rPr>
         <w:t xml:space="preserve">. </w:t>
       </w:r>
-      <w:bookmarkStart w:id="3" w:name="_GoBack"/>
-      <w:bookmarkEnd w:id="3"/>
     </w:p>
     <w:p>
       <w:pPr>
@@ -2346,13 +2344,25 @@
         <w:rPr>
           <w:rFonts w:cstheme="minorHAnsi"/>
         </w:rPr>
-        <w:t xml:space="preserve"> (hashed), Salt for the password, Email, D</w:t>
+        <w:t xml:space="preserve"> (hashed), Email,</w:t>
       </w:r>
       <w:r>
         <w:rPr>
           <w:rFonts w:cstheme="minorHAnsi"/>
         </w:rPr>
-        <w:t>escription for the profile, and the registration date.</w:t>
+        <w:t xml:space="preserve"> and</w:t>
+      </w:r>
+      <w:r>
+        <w:rPr>
+          <w:rFonts w:cstheme="minorHAnsi"/>
+        </w:rPr>
+        <w:t xml:space="preserve"> D</w:t>
+      </w:r>
+      <w:r>
+        <w:rPr>
+          <w:rFonts w:cstheme="minorHAnsi"/>
+        </w:rPr>
+        <w:t>escription for the profile.</w:t>
       </w:r>
       <w:r>
         <w:rPr>
@@ -2550,13 +2560,7 @@
         <w:rPr>
           <w:rFonts w:cstheme="minorHAnsi"/>
         </w:rPr>
-        <w:t>, and User ID</w:t>
-      </w:r>
-      <w:r>
-        <w:rPr>
-          <w:rFonts w:cstheme="minorHAnsi"/>
-        </w:rPr>
-        <w:t>.</w:t>
+        <w:t>, and User ID.</w:t>
       </w:r>
       <w:r>
         <w:rPr>
@@ -2616,8 +2620,8 @@
           <w:lang w:val="sv-SE" w:eastAsia="sv-SE"/>
         </w:rPr>
         <w:drawing>
-          <wp:inline distT="0" distB="0" distL="0" distR="0" wp14:anchorId="1BBDD885" wp14:editId="38A70594">
-            <wp:extent cx="5551602" cy="3925758"/>
+          <wp:inline distT="0" distB="0" distL="0" distR="0" wp14:anchorId="1BBDD885" wp14:editId="3BE619DE">
+            <wp:extent cx="5551601" cy="3925758"/>
             <wp:effectExtent l="0" t="0" r="0" b="0"/>
             <wp:docPr id="2" name="Picture 2"/>
             <wp:cNvGraphicFramePr>
@@ -2645,7 +2649,7 @@
                   <pic:spPr>
                     <a:xfrm>
                       <a:off x="0" y="0"/>
-                      <a:ext cx="5551602" cy="3925758"/>
+                      <a:ext cx="5551601" cy="3925758"/>
                     </a:xfrm>
                     <a:prstGeom prst="rect">
                       <a:avLst/>
@@ -2733,12 +2737,12 @@
       <w:pPr>
         <w:pStyle w:val="Heading1"/>
       </w:pPr>
-      <w:bookmarkStart w:id="4" w:name="_Toc528136265"/>
+      <w:bookmarkStart w:id="3" w:name="_Toc528136265"/>
       <w:r>
         <w:lastRenderedPageBreak/>
         <w:t>Backend Application</w:t>
       </w:r>
-      <w:bookmarkEnd w:id="4"/>
+      <w:bookmarkEnd w:id="3"/>
     </w:p>
     <w:p>
       <w:pPr>
@@ -2776,12 +2780,12 @@
       <w:pPr>
         <w:pStyle w:val="Heading1"/>
       </w:pPr>
-      <w:bookmarkStart w:id="5" w:name="_Toc528136266"/>
+      <w:bookmarkStart w:id="4" w:name="_Toc528136266"/>
       <w:r>
         <w:lastRenderedPageBreak/>
         <w:t>REST API</w:t>
       </w:r>
-      <w:bookmarkEnd w:id="5"/>
+      <w:bookmarkEnd w:id="4"/>
     </w:p>
     <w:p/>
     <w:p>
@@ -7560,38 +7564,8 @@
             <w:tcW w:w="3132" w:type="dxa"/>
           </w:tcPr>
           <w:p>
-            <w:r>
-              <w:t>password-salt</w:t>
-            </w:r>
-          </w:p>
-        </w:tc>
-        <w:tc>
-          <w:tcPr>
-            <w:tcW w:w="3132" w:type="dxa"/>
-          </w:tcPr>
-          <w:p>
-            <w:r>
-              <w:t>String</w:t>
-            </w:r>
-          </w:p>
-        </w:tc>
-        <w:tc>
-          <w:tcPr>
-            <w:tcW w:w="3132" w:type="dxa"/>
-          </w:tcPr>
-          <w:p>
-            <w:r>
-              <w:t>Salt for the password, sent in the body</w:t>
-            </w:r>
-          </w:p>
-        </w:tc>
-      </w:tr>
-      <w:tr>
-        <w:tc>
-          <w:tcPr>
-            <w:tcW w:w="3132" w:type="dxa"/>
-          </w:tcPr>
-          <w:p>
+            <w:bookmarkStart w:id="5" w:name="_GoBack"/>
+            <w:bookmarkEnd w:id="5"/>
             <w:r>
               <w:t>email</w:t>
             </w:r>
@@ -7685,11 +7659,6 @@
           </w:p>
           <w:p>
             <w:r>
-              <w:t>“Password-salt”: “545hggfh67575”</w:t>
-            </w:r>
-          </w:p>
-          <w:p>
-            <w:r>
               <w:t>“email”: “alice123@gmail.com”</w:t>
             </w:r>
           </w:p>
@@ -7849,7 +7818,6 @@
         <w:rPr>
           <w:sz w:val="28"/>
         </w:rPr>
-        <w:lastRenderedPageBreak/>
         <w:t>Delete</w:t>
       </w:r>
       <w:r>
@@ -10904,7 +10872,7 @@
 </file>
 
 <file path=customXml/itemProps1.xml><?xml version="1.0" encoding="utf-8"?>
-<ds:datastoreItem xmlns:ds="http://schemas.openxmlformats.org/officeDocument/2006/customXml" ds:itemID="{E37B6515-84BA-44A3-997C-FBE2A0B2BD31}">
+<ds:datastoreItem xmlns:ds="http://schemas.openxmlformats.org/officeDocument/2006/customXml" ds:itemID="{EAB9DF10-7330-46D9-AEE6-6908FAFFA713}">
   <ds:schemaRefs>
     <ds:schemaRef ds:uri="http://schemas.openxmlformats.org/officeDocument/2006/bibliography"/>
   </ds:schemaRefs>

</xml_diff>